<commit_message>
New content and files
</commit_message>
<xml_diff>
--- a/Donkey Poker - Hand Reading - Steve Selbrede/Hand Reading - Chapter 1.docx
+++ b/Donkey Poker - Hand Reading - Steve Selbrede/Hand Reading - Chapter 1.docx
@@ -1,6 +1,6 @@
 
 <file path=word/document.xml><?xml version="1.0" encoding="utf-8"?>
-<w:document xmlns:wpc="http://schemas.microsoft.com/office/word/2010/wordprocessingCanvas" xmlns:cx="http://schemas.microsoft.com/office/drawing/2014/chartex" xmlns:cx1="http://schemas.microsoft.com/office/drawing/2015/9/8/chartex" xmlns:cx2="http://schemas.microsoft.com/office/drawing/2015/10/21/chartex" xmlns:cx3="http://schemas.microsoft.com/office/drawing/2016/5/9/chartex" xmlns:cx4="http://schemas.microsoft.com/office/drawing/2016/5/10/chartex" xmlns:cx5="http://schemas.microsoft.com/office/drawing/2016/5/11/chartex" xmlns:cx6="http://schemas.microsoft.com/office/drawing/2016/5/12/chartex" xmlns:cx7="http://schemas.microsoft.com/office/drawing/2016/5/13/chartex" xmlns:cx8="http://schemas.microsoft.com/office/drawing/2016/5/14/chartex" xmlns:mc="http://schemas.openxmlformats.org/markup-compatibility/2006" xmlns:aink="http://schemas.microsoft.com/office/drawing/2016/ink" xmlns:am3d="http://schemas.microsoft.com/office/drawing/2017/model3d" xmlns:o="urn:schemas-microsoft-com:office:office" xmlns:oel="http://schemas.microsoft.com/office/2019/extlst" xmlns:r="http://schemas.openxmlformats.org/officeDocument/2006/relationships" xmlns:m="http://schemas.openxmlformats.org/officeDocument/2006/math" xmlns:v="urn:schemas-microsoft-com:vml" xmlns:wp14="http://schemas.microsoft.com/office/word/2010/wordprocessingDrawing" xmlns:wp="http://schemas.openxmlformats.org/drawingml/2006/wordprocessingDrawing" xmlns:w10="urn:schemas-microsoft-com:office:word" xmlns:w="http://schemas.openxmlformats.org/wordprocessingml/2006/main" xmlns:w14="http://schemas.microsoft.com/office/word/2010/wordml" xmlns:w15="http://schemas.microsoft.com/office/word/2012/wordml" xmlns:w16cex="http://schemas.microsoft.com/office/word/2018/wordml/cex" xmlns:w16cid="http://schemas.microsoft.com/office/word/2016/wordml/cid" xmlns:w16="http://schemas.microsoft.com/office/word/2018/wordml" xmlns:w16sdtdh="http://schemas.microsoft.com/office/word/2020/wordml/sdtdatahash" xmlns:w16se="http://schemas.microsoft.com/office/word/2015/wordml/symex" xmlns:wpg="http://schemas.microsoft.com/office/word/2010/wordprocessingGroup" xmlns:wpi="http://schemas.microsoft.com/office/word/2010/wordprocessingInk" xmlns:wne="http://schemas.microsoft.com/office/word/2006/wordml" xmlns:wps="http://schemas.microsoft.com/office/word/2010/wordprocessingShape" mc:Ignorable="w14 w15 w16se w16cid w16 w16cex w16sdtdh wp14">
+<w:document xmlns:wpc="http://schemas.microsoft.com/office/word/2010/wordprocessingCanvas" xmlns:cx="http://schemas.microsoft.com/office/drawing/2014/chartex" xmlns:cx1="http://schemas.microsoft.com/office/drawing/2015/9/8/chartex" xmlns:mc="http://schemas.openxmlformats.org/markup-compatibility/2006" xmlns:o="urn:schemas-microsoft-com:office:office" xmlns:r="http://schemas.openxmlformats.org/officeDocument/2006/relationships" xmlns:m="http://schemas.openxmlformats.org/officeDocument/2006/math" xmlns:v="urn:schemas-microsoft-com:vml" xmlns:wp14="http://schemas.microsoft.com/office/word/2010/wordprocessingDrawing" xmlns:wp="http://schemas.openxmlformats.org/drawingml/2006/wordprocessingDrawing" xmlns:w10="urn:schemas-microsoft-com:office:word" xmlns:w="http://schemas.openxmlformats.org/wordprocessingml/2006/main" xmlns:w14="http://schemas.microsoft.com/office/word/2010/wordml" xmlns:w15="http://schemas.microsoft.com/office/word/2012/wordml" xmlns:w16se="http://schemas.microsoft.com/office/word/2015/wordml/symex" xmlns:wpg="http://schemas.microsoft.com/office/word/2010/wordprocessingGroup" xmlns:wpi="http://schemas.microsoft.com/office/word/2010/wordprocessingInk" xmlns:wne="http://schemas.microsoft.com/office/word/2006/wordml" xmlns:wps="http://schemas.microsoft.com/office/word/2010/wordprocessingShape" mc:Ignorable="w14 w15 w16se wp14">
   <w:body>
     <w:p>
       <w:pPr>
@@ -280,6 +280,537 @@
       <w:pPr>
         <w:jc w:val="both"/>
         <w:rPr>
+          <w:rFonts w:ascii="Times New Roman" w:hAnsi="Times New Roman" w:cs="Times New Roman"/>
+          <w:color w:val="000000" w:themeColor="text1"/>
+          <w:sz w:val="20"/>
+          <w:szCs w:val="20"/>
+        </w:rPr>
+      </w:pPr>
+      <w:r>
+        <w:rPr>
+          <w:rFonts w:ascii="Times New Roman" w:hAnsi="Times New Roman" w:cs="Times New Roman"/>
+          <w:color w:val="000000" w:themeColor="text1"/>
+          <w:sz w:val="20"/>
+          <w:szCs w:val="20"/>
+        </w:rPr>
+        <w:t>A player’s poker style (aggressive risk-takers, analytical, etc.) is heavily entwined with his personality</w:t>
+      </w:r>
+      <w:r>
+        <w:rPr>
+          <w:rFonts w:ascii="Times New Roman" w:hAnsi="Times New Roman" w:cs="Times New Roman"/>
+          <w:color w:val="000000" w:themeColor="text1"/>
+          <w:sz w:val="20"/>
+          <w:szCs w:val="20"/>
+        </w:rPr>
+        <w:t>.</w:t>
+      </w:r>
+      <w:r>
+        <w:rPr>
+          <w:rFonts w:ascii="Times New Roman" w:hAnsi="Times New Roman" w:cs="Times New Roman"/>
+          <w:color w:val="000000" w:themeColor="text1"/>
+          <w:sz w:val="20"/>
+          <w:szCs w:val="20"/>
+        </w:rPr>
+        <w:t xml:space="preserve"> </w:t>
+      </w:r>
+      <w:r>
+        <w:rPr>
+          <w:rFonts w:ascii="Times New Roman" w:hAnsi="Times New Roman" w:cs="Times New Roman"/>
+          <w:b/>
+          <w:color w:val="000000" w:themeColor="text1"/>
+          <w:sz w:val="20"/>
+          <w:szCs w:val="20"/>
+          <w:u w:val="single"/>
+        </w:rPr>
+        <w:t>Most people are prisoners of their personalities</w:t>
+      </w:r>
+      <w:r>
+        <w:rPr>
+          <w:rFonts w:ascii="Times New Roman" w:hAnsi="Times New Roman" w:cs="Times New Roman"/>
+          <w:color w:val="000000" w:themeColor="text1"/>
+          <w:sz w:val="20"/>
+          <w:szCs w:val="20"/>
+        </w:rPr>
+        <w:t>. And so are their poker styles (Nits, LAGs, TAGs, Rocks, Maniacs, Regs, Calling Stations, Weak-Tight, etc.).</w:t>
+      </w:r>
+    </w:p>
+    <w:p>
+      <w:pPr>
+        <w:jc w:val="both"/>
+        <w:rPr>
+          <w:rFonts w:ascii="Times New Roman" w:hAnsi="Times New Roman" w:cs="Times New Roman"/>
+          <w:color w:val="000000" w:themeColor="text1"/>
+          <w:sz w:val="20"/>
+          <w:szCs w:val="20"/>
+        </w:rPr>
+      </w:pPr>
+      <w:r>
+        <w:rPr>
+          <w:rFonts w:ascii="Times New Roman" w:hAnsi="Times New Roman" w:cs="Times New Roman"/>
+          <w:color w:val="000000" w:themeColor="text1"/>
+          <w:sz w:val="20"/>
+          <w:szCs w:val="20"/>
+        </w:rPr>
+        <w:t>You must</w:t>
+      </w:r>
+      <w:r>
+        <w:rPr>
+          <w:rFonts w:ascii="Times New Roman" w:hAnsi="Times New Roman" w:cs="Times New Roman"/>
+          <w:color w:val="000000" w:themeColor="text1"/>
+          <w:sz w:val="20"/>
+          <w:szCs w:val="20"/>
+        </w:rPr>
+        <w:t xml:space="preserve"> realize that styles and the game you’re </w:t>
+      </w:r>
+      <w:r>
+        <w:rPr>
+          <w:rFonts w:ascii="Times New Roman" w:hAnsi="Times New Roman" w:cs="Times New Roman"/>
+          <w:color w:val="000000" w:themeColor="text1"/>
+          <w:sz w:val="20"/>
+          <w:szCs w:val="20"/>
+        </w:rPr>
+        <w:t xml:space="preserve">in go hand-in-hand </w:t>
+      </w:r>
+      <w:r>
+        <w:rPr>
+          <w:rFonts w:ascii="Arial" w:hAnsi="Arial" w:cs="Arial"/>
+          <w:color w:val="000000" w:themeColor="text1"/>
+          <w:sz w:val="20"/>
+          <w:szCs w:val="20"/>
+        </w:rPr>
+        <w:t>→</w:t>
+      </w:r>
+      <w:r>
+        <w:rPr>
+          <w:rFonts w:ascii="Times New Roman" w:hAnsi="Times New Roman" w:cs="Times New Roman"/>
+          <w:color w:val="000000" w:themeColor="text1"/>
+          <w:sz w:val="20"/>
+          <w:szCs w:val="20"/>
+        </w:rPr>
+        <w:t xml:space="preserve"> a given style in an online $1/$2 may not translate to the same style in a live $25/$50, online 6-max, or WSOP tournament. </w:t>
+      </w:r>
+      <w:r>
+        <w:rPr>
+          <w:rFonts w:ascii="Times New Roman" w:hAnsi="Times New Roman" w:cs="Times New Roman"/>
+          <w:color w:val="000000" w:themeColor="text1"/>
+          <w:sz w:val="20"/>
+          <w:szCs w:val="20"/>
+        </w:rPr>
+        <w:t>For example, a</w:t>
+      </w:r>
+      <w:r>
+        <w:rPr>
+          <w:rFonts w:ascii="Times New Roman" w:hAnsi="Times New Roman" w:cs="Times New Roman"/>
+          <w:color w:val="000000" w:themeColor="text1"/>
+          <w:sz w:val="20"/>
+          <w:szCs w:val="20"/>
+        </w:rPr>
+        <w:t xml:space="preserve"> tight style in a cash game would </w:t>
+      </w:r>
+      <w:r>
+        <w:rPr>
+          <w:rFonts w:ascii="Times New Roman" w:hAnsi="Times New Roman" w:cs="Times New Roman"/>
+          <w:color w:val="000000" w:themeColor="text1"/>
+          <w:sz w:val="20"/>
+          <w:szCs w:val="20"/>
+        </w:rPr>
+        <w:t xml:space="preserve">most likely </w:t>
+      </w:r>
+      <w:r>
+        <w:rPr>
+          <w:rFonts w:ascii="Times New Roman" w:hAnsi="Times New Roman" w:cs="Times New Roman"/>
+          <w:color w:val="000000" w:themeColor="text1"/>
+          <w:sz w:val="20"/>
+          <w:szCs w:val="20"/>
+        </w:rPr>
+        <w:t>spell disaster in a tournament with 20-minute levels if that tight style were played consistently throughout the tournament.</w:t>
+      </w:r>
+      <w:r>
+        <w:rPr>
+          <w:rFonts w:ascii="Times New Roman" w:hAnsi="Times New Roman" w:cs="Times New Roman"/>
+          <w:color w:val="000000" w:themeColor="text1"/>
+          <w:sz w:val="20"/>
+          <w:szCs w:val="20"/>
+        </w:rPr>
+        <w:t xml:space="preserve"> Bottom line is that </w:t>
+      </w:r>
+      <w:r>
+        <w:rPr>
+          <w:rFonts w:ascii="Times New Roman" w:hAnsi="Times New Roman" w:cs="Times New Roman"/>
+          <w:b/>
+          <w:color w:val="000000" w:themeColor="text1"/>
+          <w:sz w:val="20"/>
+          <w:szCs w:val="20"/>
+          <w:u w:val="single"/>
+        </w:rPr>
+        <w:t>context is important</w:t>
+      </w:r>
+      <w:r>
+        <w:rPr>
+          <w:rFonts w:ascii="Times New Roman" w:hAnsi="Times New Roman" w:cs="Times New Roman"/>
+          <w:color w:val="000000" w:themeColor="text1"/>
+          <w:sz w:val="20"/>
+          <w:szCs w:val="20"/>
+        </w:rPr>
+        <w:t>.</w:t>
+      </w:r>
+    </w:p>
+    <w:p>
+      <w:pPr>
+        <w:jc w:val="both"/>
+        <w:rPr>
+          <w:rFonts w:ascii="Times New Roman" w:hAnsi="Times New Roman" w:cs="Times New Roman"/>
+          <w:color w:val="000000" w:themeColor="text1"/>
+          <w:sz w:val="20"/>
+          <w:szCs w:val="20"/>
+        </w:rPr>
+      </w:pPr>
+      <w:r>
+        <w:rPr>
+          <w:rFonts w:ascii="Times New Roman" w:hAnsi="Times New Roman" w:cs="Times New Roman"/>
+          <w:color w:val="000000" w:themeColor="text1"/>
+          <w:sz w:val="20"/>
+          <w:szCs w:val="20"/>
+        </w:rPr>
+        <w:t>There are three major preflop styles:</w:t>
+      </w:r>
+    </w:p>
+    <w:p>
+      <w:pPr>
+        <w:pStyle w:val="ListParagraph"/>
+        <w:numPr>
+          <w:ilvl w:val="0"/>
+          <w:numId w:val="13"/>
+        </w:numPr>
+        <w:jc w:val="both"/>
+        <w:rPr>
+          <w:rFonts w:ascii="Times New Roman" w:hAnsi="Times New Roman" w:cs="Times New Roman"/>
+          <w:color w:val="000000" w:themeColor="text1"/>
+          <w:sz w:val="20"/>
+          <w:szCs w:val="20"/>
+        </w:rPr>
+      </w:pPr>
+      <w:r>
+        <w:rPr>
+          <w:rFonts w:ascii="Times New Roman" w:hAnsi="Times New Roman" w:cs="Times New Roman"/>
+          <w:color w:val="000000" w:themeColor="text1"/>
+          <w:sz w:val="20"/>
+          <w:szCs w:val="20"/>
+        </w:rPr>
+        <w:t xml:space="preserve">Loose </w:t>
+      </w:r>
+      <w:r>
+        <w:rPr>
+          <w:rFonts w:ascii="Arial" w:hAnsi="Arial" w:cs="Arial"/>
+          <w:color w:val="000000" w:themeColor="text1"/>
+          <w:sz w:val="20"/>
+          <w:szCs w:val="20"/>
+        </w:rPr>
+        <w:t>→</w:t>
+      </w:r>
+      <w:r>
+        <w:rPr>
+          <w:rFonts w:ascii="Times New Roman" w:hAnsi="Times New Roman" w:cs="Times New Roman"/>
+          <w:color w:val="000000" w:themeColor="text1"/>
+          <w:sz w:val="20"/>
+          <w:szCs w:val="20"/>
+        </w:rPr>
+        <w:t xml:space="preserve"> VPIP, limps a lot, likes to see lots of flops.</w:t>
+      </w:r>
+    </w:p>
+    <w:p>
+      <w:pPr>
+        <w:pStyle w:val="ListParagraph"/>
+        <w:numPr>
+          <w:ilvl w:val="0"/>
+          <w:numId w:val="13"/>
+        </w:numPr>
+        <w:jc w:val="both"/>
+        <w:rPr>
+          <w:rFonts w:ascii="Times New Roman" w:hAnsi="Times New Roman" w:cs="Times New Roman"/>
+          <w:color w:val="000000" w:themeColor="text1"/>
+          <w:sz w:val="20"/>
+          <w:szCs w:val="20"/>
+        </w:rPr>
+      </w:pPr>
+      <w:r>
+        <w:rPr>
+          <w:rFonts w:ascii="Times New Roman" w:hAnsi="Times New Roman" w:cs="Times New Roman"/>
+          <w:color w:val="000000" w:themeColor="text1"/>
+          <w:sz w:val="20"/>
+          <w:szCs w:val="20"/>
+        </w:rPr>
+        <w:t>Aggressive</w:t>
+      </w:r>
+      <w:r>
+        <w:rPr>
+          <w:rFonts w:ascii="Times New Roman" w:hAnsi="Times New Roman" w:cs="Times New Roman"/>
+          <w:color w:val="000000" w:themeColor="text1"/>
+          <w:sz w:val="20"/>
+          <w:szCs w:val="20"/>
+        </w:rPr>
+        <w:t xml:space="preserve"> </w:t>
+      </w:r>
+      <w:r>
+        <w:rPr>
+          <w:rFonts w:ascii="Arial" w:hAnsi="Arial" w:cs="Arial"/>
+          <w:color w:val="000000" w:themeColor="text1"/>
+          <w:sz w:val="20"/>
+          <w:szCs w:val="20"/>
+        </w:rPr>
+        <w:t>→</w:t>
+      </w:r>
+      <w:r>
+        <w:rPr>
+          <w:rFonts w:ascii="Times New Roman" w:hAnsi="Times New Roman" w:cs="Times New Roman"/>
+          <w:color w:val="000000" w:themeColor="text1"/>
+          <w:sz w:val="20"/>
+          <w:szCs w:val="20"/>
+        </w:rPr>
+        <w:t xml:space="preserve"> </w:t>
+      </w:r>
+      <w:r>
+        <w:rPr>
+          <w:rFonts w:ascii="Times New Roman" w:hAnsi="Times New Roman" w:cs="Times New Roman"/>
+          <w:color w:val="000000" w:themeColor="text1"/>
+          <w:sz w:val="20"/>
+          <w:szCs w:val="20"/>
+        </w:rPr>
+        <w:t>PFR and 3-bet, no cheap flops</w:t>
+      </w:r>
+      <w:r>
+        <w:rPr>
+          <w:rFonts w:ascii="Times New Roman" w:hAnsi="Times New Roman" w:cs="Times New Roman"/>
+          <w:color w:val="000000" w:themeColor="text1"/>
+          <w:sz w:val="20"/>
+          <w:szCs w:val="20"/>
+        </w:rPr>
+        <w:t>.</w:t>
+      </w:r>
+    </w:p>
+    <w:p>
+      <w:pPr>
+        <w:pStyle w:val="ListParagraph"/>
+        <w:numPr>
+          <w:ilvl w:val="0"/>
+          <w:numId w:val="13"/>
+        </w:numPr>
+        <w:jc w:val="both"/>
+        <w:rPr>
+          <w:rFonts w:ascii="Times New Roman" w:hAnsi="Times New Roman" w:cs="Times New Roman"/>
+          <w:color w:val="000000" w:themeColor="text1"/>
+          <w:sz w:val="20"/>
+          <w:szCs w:val="20"/>
+        </w:rPr>
+      </w:pPr>
+      <w:r>
+        <w:rPr>
+          <w:rFonts w:ascii="Times New Roman" w:hAnsi="Times New Roman" w:cs="Times New Roman"/>
+          <w:color w:val="000000" w:themeColor="text1"/>
+          <w:sz w:val="20"/>
+          <w:szCs w:val="20"/>
+        </w:rPr>
+        <w:t>Stubborn</w:t>
+      </w:r>
+      <w:r>
+        <w:rPr>
+          <w:rFonts w:ascii="Times New Roman" w:hAnsi="Times New Roman" w:cs="Times New Roman"/>
+          <w:color w:val="000000" w:themeColor="text1"/>
+          <w:sz w:val="20"/>
+          <w:szCs w:val="20"/>
+        </w:rPr>
+        <w:t xml:space="preserve"> </w:t>
+      </w:r>
+      <w:r>
+        <w:rPr>
+          <w:rFonts w:ascii="Arial" w:hAnsi="Arial" w:cs="Arial"/>
+          <w:color w:val="000000" w:themeColor="text1"/>
+          <w:sz w:val="20"/>
+          <w:szCs w:val="20"/>
+        </w:rPr>
+        <w:t>→</w:t>
+      </w:r>
+      <w:r>
+        <w:rPr>
+          <w:rFonts w:ascii="Times New Roman" w:hAnsi="Times New Roman" w:cs="Times New Roman"/>
+          <w:color w:val="000000" w:themeColor="text1"/>
+          <w:sz w:val="20"/>
+          <w:szCs w:val="20"/>
+        </w:rPr>
+        <w:t xml:space="preserve"> </w:t>
+      </w:r>
+      <w:r>
+        <w:rPr>
+          <w:rFonts w:ascii="Times New Roman" w:hAnsi="Times New Roman" w:cs="Times New Roman"/>
+          <w:color w:val="000000" w:themeColor="text1"/>
+          <w:sz w:val="20"/>
+          <w:szCs w:val="20"/>
+        </w:rPr>
+        <w:t>CPFR and CCPF</w:t>
+      </w:r>
+      <w:r>
+        <w:rPr>
+          <w:rFonts w:ascii="Times New Roman" w:hAnsi="Times New Roman" w:cs="Times New Roman"/>
+          <w:color w:val="000000" w:themeColor="text1"/>
+          <w:sz w:val="20"/>
+          <w:szCs w:val="20"/>
+        </w:rPr>
+        <w:t>.</w:t>
+      </w:r>
+    </w:p>
+    <w:p>
+      <w:pPr>
+        <w:jc w:val="both"/>
+        <w:rPr>
+          <w:rFonts w:ascii="Times New Roman" w:hAnsi="Times New Roman" w:cs="Times New Roman"/>
+          <w:color w:val="000000" w:themeColor="text1"/>
+          <w:sz w:val="20"/>
+          <w:szCs w:val="20"/>
+        </w:rPr>
+      </w:pPr>
+      <w:r>
+        <w:rPr>
+          <w:rFonts w:ascii="Times New Roman" w:hAnsi="Times New Roman" w:cs="Times New Roman"/>
+          <w:b/>
+          <w:color w:val="000000" w:themeColor="text1"/>
+          <w:sz w:val="20"/>
+          <w:szCs w:val="20"/>
+        </w:rPr>
+        <w:t>Loose players</w:t>
+      </w:r>
+      <w:r>
+        <w:rPr>
+          <w:rFonts w:ascii="Times New Roman" w:hAnsi="Times New Roman" w:cs="Times New Roman"/>
+          <w:color w:val="000000" w:themeColor="text1"/>
+          <w:sz w:val="20"/>
+          <w:szCs w:val="20"/>
+        </w:rPr>
+        <w:t xml:space="preserve"> are easiest to “label”. Simply count the number of hands an opponent decides to play. The more hands the higher their VPIP (Vegas DG around 37%, Online around 22%). It is helpful to </w:t>
+      </w:r>
+      <w:r>
+        <w:rPr>
+          <w:rFonts w:ascii="Times New Roman" w:hAnsi="Times New Roman" w:cs="Times New Roman"/>
+          <w:b/>
+          <w:color w:val="000000" w:themeColor="text1"/>
+          <w:sz w:val="20"/>
+          <w:szCs w:val="20"/>
+          <w:u w:val="single"/>
+        </w:rPr>
+        <w:t xml:space="preserve">label a player’s style relative to </w:t>
+      </w:r>
+      <w:r>
+        <w:rPr>
+          <w:rFonts w:ascii="Times New Roman" w:hAnsi="Times New Roman" w:cs="Times New Roman"/>
+          <w:b/>
+          <w:color w:val="000000" w:themeColor="text1"/>
+          <w:sz w:val="20"/>
+          <w:szCs w:val="20"/>
+          <w:u w:val="single"/>
+        </w:rPr>
+        <w:t xml:space="preserve">a </w:t>
+      </w:r>
+      <w:r>
+        <w:rPr>
+          <w:rFonts w:ascii="Times New Roman" w:hAnsi="Times New Roman" w:cs="Times New Roman"/>
+          <w:b/>
+          <w:color w:val="000000" w:themeColor="text1"/>
+          <w:sz w:val="20"/>
+          <w:szCs w:val="20"/>
+          <w:u w:val="single"/>
+        </w:rPr>
+        <w:t>solid winning player in that game</w:t>
+      </w:r>
+      <w:r>
+        <w:rPr>
+          <w:rFonts w:ascii="Times New Roman" w:hAnsi="Times New Roman" w:cs="Times New Roman"/>
+          <w:color w:val="000000" w:themeColor="text1"/>
+          <w:sz w:val="20"/>
+          <w:szCs w:val="20"/>
+        </w:rPr>
+        <w:t>. Note that VPIPs at 37% is very loose considering that solid winning players have VPIPs somewhere closer to an optimal VPIP near 15%. Again context is everything. If a very solid player with excellent postflop skills plays against a donkey, that solid player is will widen his range, that is pump up his VPIP, in order to pummel the very loose donkey postflop.</w:t>
+      </w:r>
+    </w:p>
+    <w:p>
+      <w:pPr>
+        <w:jc w:val="both"/>
+        <w:rPr>
+          <w:rFonts w:ascii="Times New Roman" w:hAnsi="Times New Roman" w:cs="Times New Roman"/>
+          <w:color w:val="000000" w:themeColor="text1"/>
+          <w:sz w:val="20"/>
+          <w:szCs w:val="20"/>
+        </w:rPr>
+      </w:pPr>
+      <w:r>
+        <w:rPr>
+          <w:rFonts w:ascii="Times New Roman" w:hAnsi="Times New Roman" w:cs="Times New Roman"/>
+          <w:b/>
+          <w:color w:val="000000" w:themeColor="text1"/>
+          <w:sz w:val="20"/>
+          <w:szCs w:val="20"/>
+        </w:rPr>
+        <w:t>Aggressive players</w:t>
+      </w:r>
+      <w:r>
+        <w:rPr>
+          <w:rFonts w:ascii="Times New Roman" w:hAnsi="Times New Roman" w:cs="Times New Roman"/>
+          <w:color w:val="000000" w:themeColor="text1"/>
+          <w:sz w:val="20"/>
+          <w:szCs w:val="20"/>
+        </w:rPr>
+        <w:t xml:space="preserve"> have high PFR and 3-bet frequencies</w:t>
+      </w:r>
+      <w:r>
+        <w:rPr>
+          <w:rFonts w:ascii="Times New Roman" w:hAnsi="Times New Roman" w:cs="Times New Roman"/>
+          <w:color w:val="000000" w:themeColor="text1"/>
+          <w:sz w:val="20"/>
+          <w:szCs w:val="20"/>
+        </w:rPr>
+        <w:t xml:space="preserve"> (Vegas DG PFR ~6% and 3-bet ~1%)</w:t>
+      </w:r>
+      <w:r>
+        <w:rPr>
+          <w:rFonts w:ascii="Times New Roman" w:hAnsi="Times New Roman" w:cs="Times New Roman"/>
+          <w:color w:val="000000" w:themeColor="text1"/>
+          <w:sz w:val="20"/>
+          <w:szCs w:val="20"/>
+        </w:rPr>
+        <w:t>.</w:t>
+      </w:r>
+      <w:r>
+        <w:rPr>
+          <w:rFonts w:ascii="Times New Roman" w:hAnsi="Times New Roman" w:cs="Times New Roman"/>
+          <w:color w:val="000000" w:themeColor="text1"/>
+          <w:sz w:val="20"/>
+          <w:szCs w:val="20"/>
+        </w:rPr>
+        <w:t xml:space="preserve"> The typical donkey is well below the optimal PFR ~9% and 3-bet ~3%. Low PFR / low 3-bet can be labeled as passivity and combining that with high VPIP refines the donkey’s label as </w:t>
+      </w:r>
+      <w:r>
+        <w:rPr>
+          <w:rFonts w:ascii="Times New Roman" w:hAnsi="Times New Roman" w:cs="Times New Roman"/>
+          <w:b/>
+          <w:color w:val="000000" w:themeColor="text1"/>
+          <w:sz w:val="20"/>
+          <w:szCs w:val="20"/>
+          <w:u w:val="single"/>
+        </w:rPr>
+        <w:t>loose-passive</w:t>
+      </w:r>
+      <w:r>
+        <w:rPr>
+          <w:rFonts w:ascii="Times New Roman" w:hAnsi="Times New Roman" w:cs="Times New Roman"/>
+          <w:color w:val="000000" w:themeColor="text1"/>
+          <w:sz w:val="20"/>
+          <w:szCs w:val="20"/>
+        </w:rPr>
+        <w:t xml:space="preserve">. </w:t>
+      </w:r>
+    </w:p>
+    <w:p>
+      <w:pPr>
+        <w:jc w:val="both"/>
+        <w:rPr>
           <w:rFonts w:ascii="Aptos" w:hAnsi="Aptos" w:cs="Aparajita"/>
           <w:b/>
           <w:bCs/>
@@ -298,1227 +829,6 @@
           <w:szCs w:val="20"/>
         </w:rPr>
         <w:t>Expected Value and Ranges</w:t>
-      </w:r>
-    </w:p>
-    <w:p>
-      <w:pPr>
-        <w:jc w:val="both"/>
-        <w:rPr>
-          <w:rFonts w:ascii="Aptos" w:hAnsi="Aptos" w:cs="Aparajita"/>
-          <w:b/>
-          <w:bCs/>
-          <w:color w:val="000000" w:themeColor="text1"/>
-          <w:sz w:val="20"/>
-          <w:szCs w:val="20"/>
-        </w:rPr>
-      </w:pPr>
-      <w:r>
-        <w:rPr>
-          <w:rFonts w:ascii="Aptos" w:hAnsi="Aptos" w:cs="Aparajita"/>
-          <w:b/>
-          <w:bCs/>
-          <w:color w:val="000000" w:themeColor="text1"/>
-          <w:sz w:val="20"/>
-          <w:szCs w:val="20"/>
-        </w:rPr>
-        <w:t>Miscellaneous Topics</w:t>
-      </w:r>
-    </w:p>
-    <w:p>
-      <w:pPr>
-        <w:jc w:val="both"/>
-        <w:rPr>
-          <w:rFonts w:ascii="Times New Roman" w:hAnsi="Times New Roman" w:cs="Times New Roman"/>
-          <w:color w:val="000000" w:themeColor="text1"/>
-          <w:sz w:val="20"/>
-          <w:szCs w:val="20"/>
-        </w:rPr>
-      </w:pPr>
-      <w:r>
-        <w:rPr>
-          <w:rFonts w:ascii="Times New Roman" w:hAnsi="Times New Roman" w:cs="Times New Roman"/>
-          <w:color w:val="000000" w:themeColor="text1"/>
-          <w:sz w:val="20"/>
-          <w:szCs w:val="20"/>
-        </w:rPr>
-        <w:t>A good goal to have to beat low-stakes NLH lives games is first to stop making big mistakes and second how to exploit the mistakes of your opponents. NLH games fall under three major categories:</w:t>
-      </w:r>
-    </w:p>
-    <w:p>
-      <w:pPr>
-        <w:pStyle w:val="ListParagraph"/>
-        <w:numPr>
-          <w:ilvl w:val="0"/>
-          <w:numId w:val="11"/>
-        </w:numPr>
-        <w:jc w:val="both"/>
-        <w:rPr>
-          <w:rFonts w:ascii="Times New Roman" w:hAnsi="Times New Roman" w:cs="Times New Roman"/>
-          <w:color w:val="000000" w:themeColor="text1"/>
-          <w:sz w:val="20"/>
-          <w:szCs w:val="20"/>
-        </w:rPr>
-      </w:pPr>
-      <w:r>
-        <w:rPr>
-          <w:rFonts w:ascii="Times New Roman" w:hAnsi="Times New Roman" w:cs="Times New Roman"/>
-          <w:color w:val="000000" w:themeColor="text1"/>
-          <w:sz w:val="20"/>
-          <w:szCs w:val="20"/>
-        </w:rPr>
-        <w:t xml:space="preserve">Donkey → </w:t>
-      </w:r>
-      <w:r>
-        <w:rPr>
-          <w:rFonts w:ascii="Times New Roman" w:hAnsi="Times New Roman" w:cs="Times New Roman"/>
-          <w:color w:val="000000" w:themeColor="text1"/>
-          <w:sz w:val="20"/>
-          <w:szCs w:val="20"/>
-        </w:rPr>
-        <w:t>live:</w:t>
-      </w:r>
-      <w:r>
-        <w:rPr>
-          <w:rFonts w:ascii="Times New Roman" w:hAnsi="Times New Roman" w:cs="Times New Roman"/>
-          <w:color w:val="000000" w:themeColor="text1"/>
-          <w:sz w:val="20"/>
-          <w:szCs w:val="20"/>
-        </w:rPr>
-        <w:t xml:space="preserve"> $1/$2, $1/$3, $2/$5 and </w:t>
-      </w:r>
-      <w:r>
-        <w:rPr>
-          <w:rFonts w:ascii="Times New Roman" w:hAnsi="Times New Roman" w:cs="Times New Roman"/>
-          <w:color w:val="000000" w:themeColor="text1"/>
-          <w:sz w:val="20"/>
-          <w:szCs w:val="20"/>
-        </w:rPr>
-        <w:t>online: 1¢/2¢ and 5¢/10¢</w:t>
-      </w:r>
-    </w:p>
-    <w:p>
-      <w:pPr>
-        <w:pStyle w:val="ListParagraph"/>
-        <w:numPr>
-          <w:ilvl w:val="0"/>
-          <w:numId w:val="11"/>
-        </w:numPr>
-        <w:jc w:val="both"/>
-        <w:rPr>
-          <w:rFonts w:ascii="Times New Roman" w:hAnsi="Times New Roman" w:cs="Times New Roman"/>
-          <w:color w:val="000000" w:themeColor="text1"/>
-          <w:sz w:val="20"/>
-          <w:szCs w:val="20"/>
-        </w:rPr>
-      </w:pPr>
-      <w:r>
-        <w:rPr>
-          <w:rFonts w:ascii="Times New Roman" w:hAnsi="Times New Roman" w:cs="Times New Roman"/>
-          <w:color w:val="000000" w:themeColor="text1"/>
-          <w:sz w:val="20"/>
-          <w:szCs w:val="20"/>
-        </w:rPr>
-        <w:t xml:space="preserve">Solid </w:t>
-      </w:r>
-      <w:r>
-        <w:rPr>
-          <w:rFonts w:ascii="Times New Roman" w:hAnsi="Times New Roman" w:cs="Times New Roman"/>
-          <w:color w:val="000000" w:themeColor="text1"/>
-          <w:sz w:val="20"/>
-          <w:szCs w:val="20"/>
-        </w:rPr>
-        <w:t xml:space="preserve">→ </w:t>
-      </w:r>
-      <w:r>
-        <w:rPr>
-          <w:rFonts w:ascii="Times New Roman" w:hAnsi="Times New Roman" w:cs="Times New Roman"/>
-          <w:color w:val="000000" w:themeColor="text1"/>
-          <w:sz w:val="20"/>
-          <w:szCs w:val="20"/>
-        </w:rPr>
-        <w:t xml:space="preserve">live: </w:t>
-      </w:r>
-      <w:r>
-        <w:rPr>
-          <w:rFonts w:ascii="Times New Roman" w:hAnsi="Times New Roman" w:cs="Times New Roman"/>
-          <w:color w:val="000000" w:themeColor="text1"/>
-          <w:sz w:val="20"/>
-          <w:szCs w:val="20"/>
-        </w:rPr>
-        <w:t>$</w:t>
-      </w:r>
-      <w:r>
-        <w:rPr>
-          <w:rFonts w:ascii="Times New Roman" w:hAnsi="Times New Roman" w:cs="Times New Roman"/>
-          <w:color w:val="000000" w:themeColor="text1"/>
-          <w:sz w:val="20"/>
-          <w:szCs w:val="20"/>
-        </w:rPr>
-        <w:t>5</w:t>
-      </w:r>
-      <w:r>
-        <w:rPr>
-          <w:rFonts w:ascii="Times New Roman" w:hAnsi="Times New Roman" w:cs="Times New Roman"/>
-          <w:color w:val="000000" w:themeColor="text1"/>
-          <w:sz w:val="20"/>
-          <w:szCs w:val="20"/>
-        </w:rPr>
-        <w:t>/$</w:t>
-      </w:r>
-      <w:r>
-        <w:rPr>
-          <w:rFonts w:ascii="Times New Roman" w:hAnsi="Times New Roman" w:cs="Times New Roman"/>
-          <w:color w:val="000000" w:themeColor="text1"/>
-          <w:sz w:val="20"/>
-          <w:szCs w:val="20"/>
-        </w:rPr>
-        <w:t>10 and</w:t>
-      </w:r>
-      <w:r>
-        <w:rPr>
-          <w:rFonts w:ascii="Times New Roman" w:hAnsi="Times New Roman" w:cs="Times New Roman"/>
-          <w:color w:val="000000" w:themeColor="text1"/>
-          <w:sz w:val="20"/>
-          <w:szCs w:val="20"/>
-        </w:rPr>
-        <w:t xml:space="preserve"> $</w:t>
-      </w:r>
-      <w:r>
-        <w:rPr>
-          <w:rFonts w:ascii="Times New Roman" w:hAnsi="Times New Roman" w:cs="Times New Roman"/>
-          <w:color w:val="000000" w:themeColor="text1"/>
-          <w:sz w:val="20"/>
-          <w:szCs w:val="20"/>
-        </w:rPr>
-        <w:t>10</w:t>
-      </w:r>
-      <w:r>
-        <w:rPr>
-          <w:rFonts w:ascii="Times New Roman" w:hAnsi="Times New Roman" w:cs="Times New Roman"/>
-          <w:color w:val="000000" w:themeColor="text1"/>
-          <w:sz w:val="20"/>
-          <w:szCs w:val="20"/>
-        </w:rPr>
-        <w:t>/$</w:t>
-      </w:r>
-      <w:r>
-        <w:rPr>
-          <w:rFonts w:ascii="Times New Roman" w:hAnsi="Times New Roman" w:cs="Times New Roman"/>
-          <w:color w:val="000000" w:themeColor="text1"/>
-          <w:sz w:val="20"/>
-          <w:szCs w:val="20"/>
-        </w:rPr>
-        <w:t>20</w:t>
-      </w:r>
-      <w:r>
-        <w:rPr>
-          <w:rFonts w:ascii="Times New Roman" w:hAnsi="Times New Roman" w:cs="Times New Roman"/>
-          <w:color w:val="000000" w:themeColor="text1"/>
-          <w:sz w:val="20"/>
-          <w:szCs w:val="20"/>
-        </w:rPr>
-        <w:t xml:space="preserve"> and </w:t>
-      </w:r>
-      <w:r>
-        <w:rPr>
-          <w:rFonts w:ascii="Times New Roman" w:hAnsi="Times New Roman" w:cs="Times New Roman"/>
-          <w:color w:val="000000" w:themeColor="text1"/>
-          <w:sz w:val="20"/>
-          <w:szCs w:val="20"/>
-        </w:rPr>
-        <w:t>online: 25</w:t>
-      </w:r>
-      <w:r>
-        <w:rPr>
-          <w:rFonts w:ascii="Times New Roman" w:hAnsi="Times New Roman" w:cs="Times New Roman"/>
-          <w:color w:val="000000" w:themeColor="text1"/>
-          <w:sz w:val="20"/>
-          <w:szCs w:val="20"/>
-        </w:rPr>
-        <w:t>¢/</w:t>
-      </w:r>
-      <w:r>
-        <w:rPr>
-          <w:rFonts w:ascii="Times New Roman" w:hAnsi="Times New Roman" w:cs="Times New Roman"/>
-          <w:color w:val="000000" w:themeColor="text1"/>
-          <w:sz w:val="20"/>
-          <w:szCs w:val="20"/>
-        </w:rPr>
-        <w:t>50</w:t>
-      </w:r>
-      <w:r>
-        <w:rPr>
-          <w:rFonts w:ascii="Times New Roman" w:hAnsi="Times New Roman" w:cs="Times New Roman"/>
-          <w:color w:val="000000" w:themeColor="text1"/>
-          <w:sz w:val="20"/>
-          <w:szCs w:val="20"/>
-        </w:rPr>
-        <w:t xml:space="preserve">¢ and </w:t>
-      </w:r>
-      <w:r>
-        <w:rPr>
-          <w:rFonts w:ascii="Times New Roman" w:hAnsi="Times New Roman" w:cs="Times New Roman"/>
-          <w:color w:val="000000" w:themeColor="text1"/>
-          <w:sz w:val="20"/>
-          <w:szCs w:val="20"/>
-        </w:rPr>
-        <w:t>$2</w:t>
-      </w:r>
-      <w:r>
-        <w:rPr>
-          <w:rFonts w:ascii="Times New Roman" w:hAnsi="Times New Roman" w:cs="Times New Roman"/>
-          <w:color w:val="000000" w:themeColor="text1"/>
-          <w:sz w:val="20"/>
-          <w:szCs w:val="20"/>
-        </w:rPr>
-        <w:t>/</w:t>
-      </w:r>
-      <w:r>
-        <w:rPr>
-          <w:rFonts w:ascii="Times New Roman" w:hAnsi="Times New Roman" w:cs="Times New Roman"/>
-          <w:color w:val="000000" w:themeColor="text1"/>
-          <w:sz w:val="20"/>
-          <w:szCs w:val="20"/>
-        </w:rPr>
-        <w:t xml:space="preserve">$4. </w:t>
-      </w:r>
-      <w:r>
-        <w:rPr>
-          <w:rFonts w:ascii="Times New Roman" w:hAnsi="Times New Roman" w:cs="Times New Roman"/>
-          <w:b/>
-          <w:bCs/>
-          <w:color w:val="000000" w:themeColor="text1"/>
-          <w:sz w:val="20"/>
-          <w:szCs w:val="20"/>
-        </w:rPr>
-        <w:t>It’s important to note that solid-game strategies are not always optimal for donkey-games</w:t>
-      </w:r>
-      <w:r>
-        <w:rPr>
-          <w:rFonts w:ascii="Times New Roman" w:hAnsi="Times New Roman" w:cs="Times New Roman"/>
-          <w:color w:val="000000" w:themeColor="text1"/>
-          <w:sz w:val="20"/>
-          <w:szCs w:val="20"/>
-        </w:rPr>
-        <w:t>.</w:t>
-      </w:r>
-    </w:p>
-    <w:p>
-      <w:pPr>
-        <w:pStyle w:val="ListParagraph"/>
-        <w:numPr>
-          <w:ilvl w:val="0"/>
-          <w:numId w:val="11"/>
-        </w:numPr>
-        <w:jc w:val="both"/>
-        <w:rPr>
-          <w:rFonts w:ascii="Times New Roman" w:hAnsi="Times New Roman" w:cs="Times New Roman"/>
-          <w:color w:val="000000" w:themeColor="text1"/>
-          <w:sz w:val="20"/>
-          <w:szCs w:val="20"/>
-        </w:rPr>
-      </w:pPr>
-      <w:r>
-        <w:rPr>
-          <w:rFonts w:ascii="Times New Roman" w:hAnsi="Times New Roman" w:cs="Times New Roman"/>
-          <w:color w:val="000000" w:themeColor="text1"/>
-          <w:sz w:val="20"/>
-          <w:szCs w:val="20"/>
-        </w:rPr>
-        <w:t xml:space="preserve">Tough </w:t>
-      </w:r>
-      <w:r>
-        <w:rPr>
-          <w:rFonts w:ascii="Times New Roman" w:hAnsi="Times New Roman" w:cs="Times New Roman"/>
-          <w:color w:val="000000" w:themeColor="text1"/>
-          <w:sz w:val="20"/>
-          <w:szCs w:val="20"/>
-        </w:rPr>
-        <w:t xml:space="preserve">→ </w:t>
-      </w:r>
-      <w:r>
-        <w:rPr>
-          <w:rFonts w:ascii="Times New Roman" w:hAnsi="Times New Roman" w:cs="Times New Roman"/>
-          <w:color w:val="000000" w:themeColor="text1"/>
-          <w:sz w:val="20"/>
-          <w:szCs w:val="20"/>
-        </w:rPr>
-        <w:t xml:space="preserve">live: high stakes and online: medium to high stakes. </w:t>
-      </w:r>
-      <w:r>
-        <w:rPr>
-          <w:rFonts w:ascii="Times New Roman" w:hAnsi="Times New Roman" w:cs="Times New Roman"/>
-          <w:b/>
-          <w:bCs/>
-          <w:color w:val="000000" w:themeColor="text1"/>
-          <w:sz w:val="20"/>
-          <w:szCs w:val="20"/>
-        </w:rPr>
-        <w:t>Poker at this level has little in common with donkey-games</w:t>
-      </w:r>
-      <w:r>
-        <w:rPr>
-          <w:rFonts w:ascii="Times New Roman" w:hAnsi="Times New Roman" w:cs="Times New Roman"/>
-          <w:color w:val="000000" w:themeColor="text1"/>
-          <w:sz w:val="20"/>
-          <w:szCs w:val="20"/>
-        </w:rPr>
-        <w:t xml:space="preserve"> although players often appear to make donkey plays. Survival at this level takes real talent.</w:t>
-      </w:r>
-    </w:p>
-    <w:p>
-      <w:pPr>
-        <w:jc w:val="both"/>
-        <w:rPr>
-          <w:rFonts w:ascii="Times New Roman" w:hAnsi="Times New Roman" w:cs="Times New Roman"/>
-          <w:color w:val="000000" w:themeColor="text1"/>
-          <w:sz w:val="20"/>
-          <w:szCs w:val="20"/>
-        </w:rPr>
-      </w:pPr>
-      <w:r>
-        <w:rPr>
-          <w:rFonts w:ascii="Times New Roman" w:hAnsi="Times New Roman" w:cs="Times New Roman"/>
-          <w:color w:val="000000" w:themeColor="text1"/>
-          <w:sz w:val="20"/>
-          <w:szCs w:val="20"/>
-        </w:rPr>
-        <w:t>Donkey games (</w:t>
-      </w:r>
-      <w:r>
-        <w:rPr>
-          <w:rFonts w:ascii="Times New Roman" w:hAnsi="Times New Roman" w:cs="Times New Roman"/>
-          <w:b/>
-          <w:bCs/>
-          <w:color w:val="000000" w:themeColor="text1"/>
-          <w:sz w:val="20"/>
-          <w:szCs w:val="20"/>
-          <w:u w:val="single"/>
-        </w:rPr>
-        <w:t>DG</w:t>
-      </w:r>
-      <w:r>
-        <w:rPr>
-          <w:rFonts w:ascii="Times New Roman" w:hAnsi="Times New Roman" w:cs="Times New Roman"/>
-          <w:color w:val="000000" w:themeColor="text1"/>
-          <w:sz w:val="20"/>
-          <w:szCs w:val="20"/>
-        </w:rPr>
-        <w:t xml:space="preserve">) plays differently from solid </w:t>
-      </w:r>
-      <w:r>
-        <w:rPr>
-          <w:rFonts w:ascii="Times New Roman" w:hAnsi="Times New Roman" w:cs="Times New Roman"/>
-          <w:color w:val="000000" w:themeColor="text1"/>
-          <w:sz w:val="20"/>
-          <w:szCs w:val="20"/>
-        </w:rPr>
-        <w:t>(</w:t>
-      </w:r>
-      <w:r>
-        <w:rPr>
-          <w:rFonts w:ascii="Times New Roman" w:hAnsi="Times New Roman" w:cs="Times New Roman"/>
-          <w:b/>
-          <w:bCs/>
-          <w:color w:val="000000" w:themeColor="text1"/>
-          <w:sz w:val="20"/>
-          <w:szCs w:val="20"/>
-          <w:u w:val="single"/>
-        </w:rPr>
-        <w:t>SG</w:t>
-      </w:r>
-      <w:r>
-        <w:rPr>
-          <w:rFonts w:ascii="Times New Roman" w:hAnsi="Times New Roman" w:cs="Times New Roman"/>
-          <w:color w:val="000000" w:themeColor="text1"/>
-          <w:sz w:val="20"/>
-          <w:szCs w:val="20"/>
-        </w:rPr>
-        <w:t xml:space="preserve">) </w:t>
-      </w:r>
-      <w:r>
-        <w:rPr>
-          <w:rFonts w:ascii="Times New Roman" w:hAnsi="Times New Roman" w:cs="Times New Roman"/>
-          <w:color w:val="000000" w:themeColor="text1"/>
-          <w:sz w:val="20"/>
-          <w:szCs w:val="20"/>
-        </w:rPr>
-        <w:t>and tough games</w:t>
-      </w:r>
-      <w:r>
-        <w:rPr>
-          <w:rFonts w:ascii="Times New Roman" w:hAnsi="Times New Roman" w:cs="Times New Roman"/>
-          <w:color w:val="000000" w:themeColor="text1"/>
-          <w:sz w:val="20"/>
-          <w:szCs w:val="20"/>
-        </w:rPr>
-        <w:t xml:space="preserve"> (</w:t>
-      </w:r>
-      <w:r>
-        <w:rPr>
-          <w:rFonts w:ascii="Times New Roman" w:hAnsi="Times New Roman" w:cs="Times New Roman"/>
-          <w:b/>
-          <w:bCs/>
-          <w:color w:val="000000" w:themeColor="text1"/>
-          <w:sz w:val="20"/>
-          <w:szCs w:val="20"/>
-          <w:u w:val="single"/>
-        </w:rPr>
-        <w:t>TG</w:t>
-      </w:r>
-      <w:r>
-        <w:rPr>
-          <w:rFonts w:ascii="Times New Roman" w:hAnsi="Times New Roman" w:cs="Times New Roman"/>
-          <w:color w:val="000000" w:themeColor="text1"/>
-          <w:sz w:val="20"/>
-          <w:szCs w:val="20"/>
-        </w:rPr>
-        <w:t>)</w:t>
-      </w:r>
-      <w:r>
-        <w:rPr>
-          <w:rFonts w:ascii="Times New Roman" w:hAnsi="Times New Roman" w:cs="Times New Roman"/>
-          <w:color w:val="000000" w:themeColor="text1"/>
-          <w:sz w:val="20"/>
-          <w:szCs w:val="20"/>
-        </w:rPr>
-        <w:t>. DG are filled with players – tourists and regulars alike – who make the same mistakes over and over again. So, what are the hallmarks of a donkey?</w:t>
-      </w:r>
-    </w:p>
-    <w:p>
-      <w:pPr>
-        <w:pStyle w:val="ListParagraph"/>
-        <w:numPr>
-          <w:ilvl w:val="0"/>
-          <w:numId w:val="12"/>
-        </w:numPr>
-        <w:jc w:val="both"/>
-        <w:rPr>
-          <w:rFonts w:ascii="Times New Roman" w:hAnsi="Times New Roman" w:cs="Times New Roman"/>
-          <w:color w:val="000000" w:themeColor="text1"/>
-          <w:sz w:val="20"/>
-          <w:szCs w:val="20"/>
-        </w:rPr>
-      </w:pPr>
-      <w:r>
-        <w:rPr>
-          <w:rFonts w:ascii="Times New Roman" w:hAnsi="Times New Roman" w:cs="Times New Roman"/>
-          <w:color w:val="000000" w:themeColor="text1"/>
-          <w:sz w:val="20"/>
-          <w:szCs w:val="20"/>
-        </w:rPr>
-        <w:t>A stubborn player who consistently makes the same mistakes over and over again.</w:t>
-      </w:r>
-    </w:p>
-    <w:p>
-      <w:pPr>
-        <w:pStyle w:val="ListParagraph"/>
-        <w:numPr>
-          <w:ilvl w:val="0"/>
-          <w:numId w:val="12"/>
-        </w:numPr>
-        <w:jc w:val="both"/>
-        <w:rPr>
-          <w:rFonts w:ascii="Times New Roman" w:hAnsi="Times New Roman" w:cs="Times New Roman"/>
-          <w:color w:val="000000" w:themeColor="text1"/>
-          <w:sz w:val="20"/>
-          <w:szCs w:val="20"/>
-        </w:rPr>
-      </w:pPr>
-      <w:r>
-        <w:rPr>
-          <w:rFonts w:ascii="Times New Roman" w:hAnsi="Times New Roman" w:cs="Times New Roman"/>
-          <w:color w:val="000000" w:themeColor="text1"/>
-          <w:sz w:val="20"/>
-          <w:szCs w:val="20"/>
-        </w:rPr>
-        <w:t>May be very experienced, but simply doesn’t recognize his mistakes, or sometimes just doesn’t care.</w:t>
-      </w:r>
-    </w:p>
-    <w:p>
-      <w:pPr>
-        <w:pStyle w:val="ListParagraph"/>
-        <w:numPr>
-          <w:ilvl w:val="0"/>
-          <w:numId w:val="12"/>
-        </w:numPr>
-        <w:jc w:val="both"/>
-        <w:rPr>
-          <w:rFonts w:ascii="Times New Roman" w:hAnsi="Times New Roman" w:cs="Times New Roman"/>
-          <w:color w:val="000000" w:themeColor="text1"/>
-          <w:sz w:val="20"/>
-          <w:szCs w:val="20"/>
-        </w:rPr>
-      </w:pPr>
-      <w:r>
-        <w:rPr>
-          <w:rFonts w:ascii="Times New Roman" w:hAnsi="Times New Roman" w:cs="Times New Roman"/>
-          <w:color w:val="000000" w:themeColor="text1"/>
-          <w:sz w:val="20"/>
-          <w:szCs w:val="20"/>
-        </w:rPr>
-        <w:t>May not exhibit good self-control.</w:t>
-      </w:r>
-    </w:p>
-    <w:p>
-      <w:pPr>
-        <w:pStyle w:val="ListParagraph"/>
-        <w:numPr>
-          <w:ilvl w:val="0"/>
-          <w:numId w:val="12"/>
-        </w:numPr>
-        <w:jc w:val="both"/>
-        <w:rPr>
-          <w:rFonts w:ascii="Times New Roman" w:hAnsi="Times New Roman" w:cs="Times New Roman"/>
-          <w:color w:val="000000" w:themeColor="text1"/>
-          <w:sz w:val="20"/>
-          <w:szCs w:val="20"/>
-        </w:rPr>
-      </w:pPr>
-      <w:r>
-        <w:rPr>
-          <w:rFonts w:ascii="Times New Roman" w:hAnsi="Times New Roman" w:cs="Times New Roman"/>
-          <w:color w:val="000000" w:themeColor="text1"/>
-          <w:sz w:val="20"/>
-          <w:szCs w:val="20"/>
-        </w:rPr>
-        <w:t xml:space="preserve">Confident that his playing style is </w:t>
-      </w:r>
-      <w:r>
-        <w:rPr>
-          <w:rFonts w:ascii="Times New Roman" w:hAnsi="Times New Roman" w:cs="Times New Roman"/>
-          <w:color w:val="000000" w:themeColor="text1"/>
-          <w:sz w:val="20"/>
-          <w:szCs w:val="20"/>
-        </w:rPr>
-        <w:t>the best</w:t>
-      </w:r>
-      <w:r>
-        <w:rPr>
-          <w:rFonts w:ascii="Times New Roman" w:hAnsi="Times New Roman" w:cs="Times New Roman"/>
-          <w:color w:val="000000" w:themeColor="text1"/>
-          <w:sz w:val="20"/>
-          <w:szCs w:val="20"/>
-        </w:rPr>
-        <w:t xml:space="preserve"> and can’t be convinced otherwise. This makes him exploitable.</w:t>
-      </w:r>
-    </w:p>
-    <w:p>
-      <w:pPr>
-        <w:pStyle w:val="ListParagraph"/>
-        <w:numPr>
-          <w:ilvl w:val="0"/>
-          <w:numId w:val="12"/>
-        </w:numPr>
-        <w:jc w:val="both"/>
-        <w:rPr>
-          <w:rFonts w:ascii="Times New Roman" w:hAnsi="Times New Roman" w:cs="Times New Roman"/>
-          <w:color w:val="000000" w:themeColor="text1"/>
-          <w:sz w:val="20"/>
-          <w:szCs w:val="20"/>
-        </w:rPr>
-      </w:pPr>
-      <w:r>
-        <w:rPr>
-          <w:rFonts w:ascii="Times New Roman" w:hAnsi="Times New Roman" w:cs="Times New Roman"/>
-          <w:color w:val="000000" w:themeColor="text1"/>
-          <w:sz w:val="20"/>
-          <w:szCs w:val="20"/>
-        </w:rPr>
-        <w:t>Better than a fish but nowhere near an expert.</w:t>
-      </w:r>
-      <w:r>
-        <w:rPr>
-          <w:rFonts w:ascii="Times New Roman" w:hAnsi="Times New Roman" w:cs="Times New Roman"/>
-          <w:color w:val="000000" w:themeColor="text1"/>
-          <w:sz w:val="20"/>
-          <w:szCs w:val="20"/>
-        </w:rPr>
-        <w:t xml:space="preserve"> </w:t>
-      </w:r>
-    </w:p>
-    <w:p>
-      <w:pPr>
-        <w:jc w:val="both"/>
-        <w:rPr>
-          <w:rFonts w:ascii="Times New Roman" w:hAnsi="Times New Roman" w:cs="Times New Roman"/>
-          <w:color w:val="000000" w:themeColor="text1"/>
-          <w:sz w:val="20"/>
-          <w:szCs w:val="20"/>
-        </w:rPr>
-      </w:pPr>
-      <w:r>
-        <w:rPr>
-          <w:rFonts w:ascii="Times New Roman" w:hAnsi="Times New Roman" w:cs="Times New Roman"/>
-          <w:color w:val="000000" w:themeColor="text1"/>
-          <w:sz w:val="20"/>
-          <w:szCs w:val="20"/>
-        </w:rPr>
-        <w:t xml:space="preserve">Strategies for </w:t>
-      </w:r>
-      <w:r>
-        <w:rPr>
-          <w:rFonts w:ascii="Times New Roman" w:hAnsi="Times New Roman" w:cs="Times New Roman"/>
-          <w:color w:val="000000" w:themeColor="text1"/>
-          <w:sz w:val="20"/>
-          <w:szCs w:val="20"/>
-        </w:rPr>
-        <w:t>SG</w:t>
-      </w:r>
-      <w:r>
-        <w:rPr>
-          <w:rFonts w:ascii="Times New Roman" w:hAnsi="Times New Roman" w:cs="Times New Roman"/>
-          <w:color w:val="000000" w:themeColor="text1"/>
-          <w:sz w:val="20"/>
-          <w:szCs w:val="20"/>
-        </w:rPr>
-        <w:t xml:space="preserve"> are significantly different than DG. S</w:t>
-      </w:r>
-      <w:r>
-        <w:rPr>
-          <w:rFonts w:ascii="Times New Roman" w:hAnsi="Times New Roman" w:cs="Times New Roman"/>
-          <w:color w:val="000000" w:themeColor="text1"/>
-          <w:sz w:val="20"/>
-          <w:szCs w:val="20"/>
-        </w:rPr>
-        <w:t>G</w:t>
-      </w:r>
-      <w:r>
-        <w:rPr>
-          <w:rFonts w:ascii="Times New Roman" w:hAnsi="Times New Roman" w:cs="Times New Roman"/>
-          <w:color w:val="000000" w:themeColor="text1"/>
-          <w:sz w:val="20"/>
-          <w:szCs w:val="20"/>
-        </w:rPr>
-        <w:t xml:space="preserve"> require mostly unexploitable poker strategies. You cannot profitably take a line that good players can exploit because good players will exploit it. Hence the profit margin in </w:t>
-      </w:r>
-      <w:r>
-        <w:rPr>
-          <w:rFonts w:ascii="Times New Roman" w:hAnsi="Times New Roman" w:cs="Times New Roman"/>
-          <w:color w:val="000000" w:themeColor="text1"/>
-          <w:sz w:val="20"/>
-          <w:szCs w:val="20"/>
-        </w:rPr>
-        <w:t>SG</w:t>
-      </w:r>
-      <w:r>
-        <w:rPr>
-          <w:rFonts w:ascii="Times New Roman" w:hAnsi="Times New Roman" w:cs="Times New Roman"/>
-          <w:color w:val="000000" w:themeColor="text1"/>
-          <w:sz w:val="20"/>
-          <w:szCs w:val="20"/>
-        </w:rPr>
-        <w:t xml:space="preserve"> is low because the difference between good </w:t>
-      </w:r>
-      <w:r>
-        <w:rPr>
-          <w:rFonts w:ascii="Times New Roman" w:hAnsi="Times New Roman" w:cs="Times New Roman"/>
-          <w:color w:val="000000" w:themeColor="text1"/>
-          <w:sz w:val="20"/>
-          <w:szCs w:val="20"/>
-        </w:rPr>
-        <w:t>SG</w:t>
-      </w:r>
-      <w:r>
-        <w:rPr>
-          <w:rFonts w:ascii="Times New Roman" w:hAnsi="Times New Roman" w:cs="Times New Roman"/>
-          <w:color w:val="000000" w:themeColor="text1"/>
-          <w:sz w:val="20"/>
-          <w:szCs w:val="20"/>
-        </w:rPr>
-        <w:t xml:space="preserve"> players and average </w:t>
-      </w:r>
-      <w:r>
-        <w:rPr>
-          <w:rFonts w:ascii="Times New Roman" w:hAnsi="Times New Roman" w:cs="Times New Roman"/>
-          <w:color w:val="000000" w:themeColor="text1"/>
-          <w:sz w:val="20"/>
-          <w:szCs w:val="20"/>
-        </w:rPr>
-        <w:t>SG</w:t>
-      </w:r>
-      <w:r>
-        <w:rPr>
-          <w:rFonts w:ascii="Times New Roman" w:hAnsi="Times New Roman" w:cs="Times New Roman"/>
-          <w:color w:val="000000" w:themeColor="text1"/>
-          <w:sz w:val="20"/>
-          <w:szCs w:val="20"/>
-        </w:rPr>
-        <w:t xml:space="preserve"> players </w:t>
-      </w:r>
-      <w:r>
-        <w:rPr>
-          <w:rFonts w:ascii="Times New Roman" w:hAnsi="Times New Roman" w:cs="Times New Roman"/>
-          <w:color w:val="000000" w:themeColor="text1"/>
-          <w:sz w:val="20"/>
-          <w:szCs w:val="20"/>
-        </w:rPr>
-        <w:t>is small.</w:t>
-      </w:r>
-    </w:p>
-    <w:p>
-      <w:pPr>
-        <w:jc w:val="both"/>
-        <w:rPr>
-          <w:rFonts w:ascii="Times New Roman" w:hAnsi="Times New Roman" w:cs="Times New Roman"/>
-          <w:color w:val="000000" w:themeColor="text1"/>
-          <w:sz w:val="20"/>
-          <w:szCs w:val="20"/>
-        </w:rPr>
-      </w:pPr>
-      <w:r>
-        <w:rPr>
-          <w:rFonts w:ascii="Times New Roman" w:hAnsi="Times New Roman" w:cs="Times New Roman"/>
-          <w:color w:val="000000" w:themeColor="text1"/>
-          <w:sz w:val="20"/>
-          <w:szCs w:val="20"/>
-        </w:rPr>
-        <w:t>DG requires you to use exploitable lines. This may sound crazy, but context is everything. The key assumption is that exploitable lines aren’t e</w:t>
-      </w:r>
-      <w:r>
-        <w:rPr>
-          <w:rFonts w:ascii="Times New Roman" w:hAnsi="Times New Roman" w:cs="Times New Roman"/>
-          <w:color w:val="000000" w:themeColor="text1"/>
-          <w:sz w:val="20"/>
-          <w:szCs w:val="20"/>
-        </w:rPr>
-        <w:t>xploited by every player alike. Solid players will most likely exploit you. Tough players will crush you. However, donkeys will not come close to exploiting your line.</w:t>
-      </w:r>
-    </w:p>
-    <w:p>
-      <w:pPr>
-        <w:ind w:left="360"/>
-        <w:jc w:val="both"/>
-        <w:rPr>
-          <w:rFonts w:ascii="Times New Roman" w:hAnsi="Times New Roman" w:cs="Times New Roman"/>
-          <w:color w:val="000000" w:themeColor="text1"/>
-          <w:sz w:val="20"/>
-          <w:szCs w:val="20"/>
-        </w:rPr>
-      </w:pPr>
-      <w:r>
-        <w:rPr>
-          <w:rFonts w:ascii="Times New Roman" w:hAnsi="Times New Roman" w:cs="Times New Roman"/>
-          <w:color w:val="000000" w:themeColor="text1"/>
-          <w:sz w:val="20"/>
-          <w:szCs w:val="20"/>
-        </w:rPr>
-        <w:t xml:space="preserve">For example, here is a highly exploitable preflop strategy. You limp with small pairs and suited connectors and raise with big pairs and big suited aces. </w:t>
-      </w:r>
-      <w:r>
-        <w:rPr>
-          <w:rFonts w:ascii="Times New Roman" w:hAnsi="Times New Roman" w:cs="Times New Roman"/>
-          <w:color w:val="000000" w:themeColor="text1"/>
-          <w:sz w:val="20"/>
-          <w:szCs w:val="20"/>
-        </w:rPr>
-        <w:t>A</w:t>
-      </w:r>
-      <w:r>
-        <w:rPr>
-          <w:rFonts w:ascii="Times New Roman" w:hAnsi="Times New Roman" w:cs="Times New Roman"/>
-          <w:color w:val="000000" w:themeColor="text1"/>
-          <w:sz w:val="20"/>
-          <w:szCs w:val="20"/>
-        </w:rPr>
-        <w:t xml:space="preserve"> solid player would raise your limps and avoid your raises. However, in a DG, this exploitable strategy can be very profitable since many donkeys won’t notice and adapt to it and for those who do notice, they most likely won’t exploit you since it requires</w:t>
-      </w:r>
-      <w:r>
-        <w:rPr>
-          <w:rFonts w:ascii="Times New Roman" w:hAnsi="Times New Roman" w:cs="Times New Roman"/>
-          <w:color w:val="000000" w:themeColor="text1"/>
-          <w:sz w:val="20"/>
-          <w:szCs w:val="20"/>
-        </w:rPr>
-        <w:t xml:space="preserve"> getting out of</w:t>
-      </w:r>
-      <w:r>
-        <w:rPr>
-          <w:rFonts w:ascii="Times New Roman" w:hAnsi="Times New Roman" w:cs="Times New Roman"/>
-          <w:color w:val="000000" w:themeColor="text1"/>
-          <w:sz w:val="20"/>
-          <w:szCs w:val="20"/>
-        </w:rPr>
-        <w:t xml:space="preserve"> their comfort zone. This exploitable strategy also has a secondary benefit of being low variance.</w:t>
-      </w:r>
-    </w:p>
-    <w:p>
-      <w:pPr>
-        <w:jc w:val="both"/>
-        <w:rPr>
-          <w:rFonts w:ascii="Times New Roman" w:hAnsi="Times New Roman" w:cs="Times New Roman"/>
-          <w:color w:val="000000" w:themeColor="text1"/>
-          <w:sz w:val="20"/>
-          <w:szCs w:val="20"/>
-        </w:rPr>
-      </w:pPr>
-      <w:r>
-        <w:rPr>
-          <w:rFonts w:ascii="Times New Roman" w:hAnsi="Times New Roman" w:cs="Times New Roman"/>
-          <w:color w:val="000000" w:themeColor="text1"/>
-          <w:sz w:val="20"/>
-          <w:szCs w:val="20"/>
-        </w:rPr>
-        <w:lastRenderedPageBreak/>
-        <w:t xml:space="preserve">Another element of DG is </w:t>
-      </w:r>
-      <w:r>
-        <w:rPr>
-          <w:rFonts w:ascii="Times New Roman" w:hAnsi="Times New Roman" w:cs="Times New Roman"/>
-          <w:color w:val="000000" w:themeColor="text1"/>
-          <w:sz w:val="20"/>
-          <w:szCs w:val="20"/>
-        </w:rPr>
-        <w:t>small ball poker that utilizes ½ to full pot bets as opposed to overbets. Donkeys will often call you down with inferior hands as long as it doesn’t cost them too much. An overbet force them to think about their decisions, inducing them to play optimally by folding their inferior hands. Your goal should be to optimize your bets sizing to maximize you long-term profit.</w:t>
-      </w:r>
-    </w:p>
-    <w:p>
-      <w:pPr>
-        <w:jc w:val="both"/>
-        <w:rPr>
-          <w:rFonts w:ascii="Aptos" w:hAnsi="Aptos" w:cs="Aparajita"/>
-          <w:b/>
-          <w:bCs/>
-          <w:color w:val="000000" w:themeColor="text1"/>
-          <w:sz w:val="20"/>
-          <w:szCs w:val="20"/>
-        </w:rPr>
-      </w:pPr>
-      <w:r>
-        <w:rPr>
-          <w:rFonts w:ascii="Aptos" w:hAnsi="Aptos" w:cs="Aparajita"/>
-          <w:b/>
-          <w:bCs/>
-          <w:color w:val="000000" w:themeColor="text1"/>
-          <w:sz w:val="20"/>
-          <w:szCs w:val="20"/>
-        </w:rPr>
-        <w:t>Poker Psychology</w:t>
-      </w:r>
-    </w:p>
-    <w:p>
-      <w:pPr>
-        <w:jc w:val="both"/>
-        <w:rPr>
-          <w:rFonts w:ascii="Times New Roman" w:hAnsi="Times New Roman" w:cs="Times New Roman"/>
-          <w:color w:val="000000" w:themeColor="text1"/>
-          <w:sz w:val="20"/>
-          <w:szCs w:val="20"/>
-        </w:rPr>
-      </w:pPr>
-      <w:r>
-        <w:rPr>
-          <w:rFonts w:ascii="Times New Roman" w:hAnsi="Times New Roman" w:cs="Times New Roman"/>
-          <w:color w:val="000000" w:themeColor="text1"/>
-          <w:sz w:val="20"/>
-          <w:szCs w:val="20"/>
-        </w:rPr>
-        <w:t xml:space="preserve">Whether </w:t>
-      </w:r>
-      <w:r>
-        <w:rPr>
-          <w:rFonts w:ascii="Times New Roman" w:hAnsi="Times New Roman" w:cs="Times New Roman"/>
-          <w:color w:val="000000" w:themeColor="text1"/>
-          <w:sz w:val="20"/>
-          <w:szCs w:val="20"/>
-        </w:rPr>
-        <w:t>you’re</w:t>
-      </w:r>
-      <w:r>
-        <w:rPr>
-          <w:rFonts w:ascii="Times New Roman" w:hAnsi="Times New Roman" w:cs="Times New Roman"/>
-          <w:color w:val="000000" w:themeColor="text1"/>
-          <w:sz w:val="20"/>
-          <w:szCs w:val="20"/>
-        </w:rPr>
-        <w:t xml:space="preserve"> passive or aggressive, conservative or wild, optimistic or pessimistic, your personality tends to be ingrained into your personal make up.</w:t>
-      </w:r>
-      <w:r>
-        <w:rPr>
-          <w:rFonts w:ascii="Times New Roman" w:hAnsi="Times New Roman" w:cs="Times New Roman"/>
-          <w:color w:val="000000" w:themeColor="text1"/>
-          <w:sz w:val="20"/>
-          <w:szCs w:val="20"/>
-        </w:rPr>
-        <w:t xml:space="preserve"> But you can learn to overcome those traits that degrade your ability to play winning poker.</w:t>
-      </w:r>
-    </w:p>
-    <w:p>
-      <w:pPr>
-        <w:jc w:val="both"/>
-        <w:rPr>
-          <w:rFonts w:ascii="Times New Roman" w:hAnsi="Times New Roman" w:cs="Times New Roman"/>
-          <w:color w:val="000000" w:themeColor="text1"/>
-          <w:sz w:val="20"/>
-          <w:szCs w:val="20"/>
-        </w:rPr>
-      </w:pPr>
-      <w:r>
-        <w:rPr>
-          <w:rFonts w:ascii="Times New Roman" w:hAnsi="Times New Roman" w:cs="Times New Roman"/>
-          <w:color w:val="000000" w:themeColor="text1"/>
-          <w:sz w:val="20"/>
-          <w:szCs w:val="20"/>
-        </w:rPr>
-        <w:t xml:space="preserve">Some players are naturally </w:t>
-      </w:r>
-      <w:r>
-        <w:rPr>
-          <w:rFonts w:ascii="Times New Roman" w:hAnsi="Times New Roman" w:cs="Times New Roman"/>
-          <w:b/>
-          <w:bCs/>
-          <w:color w:val="000000" w:themeColor="text1"/>
-          <w:sz w:val="20"/>
-          <w:szCs w:val="20"/>
-          <w:u w:val="single"/>
-        </w:rPr>
-        <w:t>pessimistic</w:t>
-      </w:r>
-      <w:r>
-        <w:rPr>
-          <w:rFonts w:ascii="Times New Roman" w:hAnsi="Times New Roman" w:cs="Times New Roman"/>
-          <w:color w:val="000000" w:themeColor="text1"/>
-          <w:sz w:val="20"/>
-          <w:szCs w:val="20"/>
-        </w:rPr>
-        <w:t xml:space="preserve">. They expect a bad flop and therefore play tightly. Others are naturally </w:t>
-      </w:r>
-      <w:r>
-        <w:rPr>
-          <w:rFonts w:ascii="Times New Roman" w:hAnsi="Times New Roman" w:cs="Times New Roman"/>
-          <w:b/>
-          <w:bCs/>
-          <w:color w:val="000000" w:themeColor="text1"/>
-          <w:sz w:val="20"/>
-          <w:szCs w:val="20"/>
-          <w:u w:val="single"/>
-        </w:rPr>
-        <w:t>optimistic</w:t>
-      </w:r>
-      <w:r>
-        <w:rPr>
-          <w:rFonts w:ascii="Times New Roman" w:hAnsi="Times New Roman" w:cs="Times New Roman"/>
-          <w:color w:val="000000" w:themeColor="text1"/>
-          <w:sz w:val="20"/>
-          <w:szCs w:val="20"/>
-        </w:rPr>
-        <w:t xml:space="preserve"> and tend to play too many hands and call too many raises. The tight pessimist perhaps loses less than the loose optimist, but both generally lose. It’s better to be a realist. </w:t>
-      </w:r>
-      <w:r>
-        <w:rPr>
-          <w:rFonts w:ascii="Times New Roman" w:hAnsi="Times New Roman" w:cs="Times New Roman"/>
-          <w:b/>
-          <w:bCs/>
-          <w:color w:val="000000" w:themeColor="text1"/>
-          <w:sz w:val="20"/>
-          <w:szCs w:val="20"/>
-          <w:u w:val="single"/>
-        </w:rPr>
-        <w:t>Play the math and your reads</w:t>
-      </w:r>
-      <w:r>
-        <w:rPr>
-          <w:rFonts w:ascii="Times New Roman" w:hAnsi="Times New Roman" w:cs="Times New Roman"/>
-          <w:color w:val="000000" w:themeColor="text1"/>
-          <w:sz w:val="20"/>
-          <w:szCs w:val="20"/>
-        </w:rPr>
-        <w:t>.</w:t>
-      </w:r>
-    </w:p>
-    <w:p>
-      <w:pPr>
-        <w:jc w:val="both"/>
-        <w:rPr>
-          <w:rFonts w:ascii="Aptos" w:hAnsi="Aptos" w:cs="Aparajita"/>
-          <w:b/>
-          <w:bCs/>
-          <w:color w:val="000000" w:themeColor="text1"/>
-          <w:sz w:val="20"/>
-          <w:szCs w:val="20"/>
-        </w:rPr>
-      </w:pPr>
-      <w:r>
-        <w:rPr>
-          <w:rFonts w:ascii="Aptos" w:hAnsi="Aptos" w:cs="Aparajita"/>
-          <w:b/>
-          <w:bCs/>
-          <w:color w:val="000000" w:themeColor="text1"/>
-          <w:sz w:val="20"/>
-          <w:szCs w:val="20"/>
-        </w:rPr>
-        <w:t>Practice? I Don’t Need No Practice!</w:t>
-      </w:r>
-    </w:p>
-    <w:p>
-      <w:pPr>
-        <w:jc w:val="both"/>
-        <w:rPr>
-          <w:rFonts w:ascii="Aptos" w:hAnsi="Aptos" w:cs="Aparajita"/>
-          <w:b/>
-          <w:bCs/>
-          <w:color w:val="000000" w:themeColor="text1"/>
-          <w:sz w:val="20"/>
-          <w:szCs w:val="20"/>
-        </w:rPr>
-      </w:pPr>
-      <w:r>
-        <w:rPr>
-          <w:rFonts w:ascii="Aptos" w:hAnsi="Aptos" w:cs="Aparajita"/>
-          <w:b/>
-          <w:bCs/>
-          <w:color w:val="000000" w:themeColor="text1"/>
-          <w:sz w:val="20"/>
-          <w:szCs w:val="20"/>
-        </w:rPr>
-        <w:t>Stack Sizes: Choosing Your Buy-In</w:t>
-      </w:r>
-    </w:p>
-    <w:p>
-      <w:pPr>
-        <w:jc w:val="both"/>
-        <w:rPr>
-          <w:rFonts w:ascii="Aptos" w:hAnsi="Aptos" w:cs="Aparajita"/>
-          <w:b/>
-          <w:bCs/>
-          <w:color w:val="000000" w:themeColor="text1"/>
-          <w:sz w:val="20"/>
-          <w:szCs w:val="20"/>
-        </w:rPr>
-      </w:pPr>
-      <w:r>
-        <w:rPr>
-          <w:rFonts w:ascii="Aptos" w:hAnsi="Aptos" w:cs="Aparajita"/>
-          <w:b/>
-          <w:bCs/>
-          <w:color w:val="000000" w:themeColor="text1"/>
-          <w:sz w:val="20"/>
-          <w:szCs w:val="20"/>
-        </w:rPr>
-        <w:t>Choosing Your Seat</w:t>
-      </w:r>
-    </w:p>
-    <w:p>
-      <w:pPr>
-        <w:jc w:val="both"/>
-        <w:rPr>
-          <w:rFonts w:ascii="Aptos" w:hAnsi="Aptos" w:cs="Aparajita"/>
-          <w:b/>
-          <w:bCs/>
-          <w:color w:val="000000" w:themeColor="text1"/>
-          <w:sz w:val="20"/>
-          <w:szCs w:val="20"/>
-        </w:rPr>
-      </w:pPr>
-      <w:r>
-        <w:rPr>
-          <w:rFonts w:ascii="Aptos" w:hAnsi="Aptos" w:cs="Aparajita"/>
-          <w:b/>
-          <w:bCs/>
-          <w:color w:val="000000" w:themeColor="text1"/>
-          <w:sz w:val="20"/>
-          <w:szCs w:val="20"/>
-        </w:rPr>
-        <w:t>Notes</w:t>
-      </w:r>
-    </w:p>
-    <w:p>
-      <w:pPr>
-        <w:ind w:left="360"/>
-        <w:jc w:val="both"/>
-        <w:rPr>
-          <w:rFonts w:ascii="Aptos" w:hAnsi="Aptos" w:cs="Aparajita"/>
-          <w:b/>
-          <w:bCs/>
-          <w:color w:val="000000" w:themeColor="text1"/>
-          <w:sz w:val="20"/>
-          <w:szCs w:val="20"/>
-        </w:rPr>
-      </w:pPr>
-      <w:r>
-        <w:rPr>
-          <w:rFonts w:ascii="Aptos" w:hAnsi="Aptos" w:cs="Aparajita"/>
-          <w:b/>
-          <w:bCs/>
-          <w:color w:val="000000" w:themeColor="text1"/>
-          <w:sz w:val="20"/>
-          <w:szCs w:val="20"/>
-        </w:rPr>
-        <w:t>How to Read a Graph</w:t>
-      </w:r>
-    </w:p>
-    <w:p>
-      <w:pPr>
-        <w:ind w:left="360"/>
-        <w:jc w:val="both"/>
-        <w:rPr>
-          <w:rFonts w:ascii="Aptos" w:hAnsi="Aptos" w:cs="Aparajita"/>
-          <w:b/>
-          <w:bCs/>
-          <w:color w:val="000000" w:themeColor="text1"/>
-          <w:sz w:val="20"/>
-          <w:szCs w:val="20"/>
-        </w:rPr>
-      </w:pPr>
-      <w:r>
-        <w:rPr>
-          <w:rFonts w:ascii="Aptos" w:hAnsi="Aptos" w:cs="Aparajita"/>
-          <w:b/>
-          <w:bCs/>
-          <w:color w:val="000000" w:themeColor="text1"/>
-          <w:sz w:val="20"/>
-          <w:szCs w:val="20"/>
-        </w:rPr>
-        <w:t>Detailed Flop Calculations</w:t>
-      </w:r>
-    </w:p>
-    <w:p>
-      <w:pPr>
-        <w:ind w:left="360"/>
-        <w:jc w:val="both"/>
-        <w:rPr>
-          <w:rFonts w:ascii="Aptos" w:hAnsi="Aptos" w:cs="Aparajita"/>
-          <w:b/>
-          <w:bCs/>
-          <w:color w:val="000000" w:themeColor="text1"/>
-          <w:sz w:val="20"/>
-          <w:szCs w:val="20"/>
-        </w:rPr>
-      </w:pPr>
-      <w:r>
-        <w:rPr>
-          <w:rFonts w:ascii="Aptos" w:hAnsi="Aptos" w:cs="Aparajita"/>
-          <w:b/>
-          <w:bCs/>
-          <w:color w:val="000000" w:themeColor="text1"/>
-          <w:sz w:val="20"/>
-          <w:szCs w:val="20"/>
-        </w:rPr>
-        <w:t>Game Theory Optimal and Exploitive Poker</w:t>
-      </w:r>
-    </w:p>
-    <w:p>
-      <w:pPr>
-        <w:jc w:val="both"/>
-        <w:rPr>
-          <w:rFonts w:ascii="Aptos" w:hAnsi="Aptos" w:cs="Aparajita"/>
-          <w:b/>
-          <w:bCs/>
-          <w:color w:val="000000" w:themeColor="text1"/>
-          <w:sz w:val="20"/>
-          <w:szCs w:val="20"/>
-        </w:rPr>
-      </w:pPr>
-      <w:r>
-        <w:rPr>
-          <w:rFonts w:ascii="Aptos" w:hAnsi="Aptos" w:cs="Aparajita"/>
-          <w:b/>
-          <w:bCs/>
-          <w:color w:val="000000" w:themeColor="text1"/>
-          <w:sz w:val="20"/>
-          <w:szCs w:val="20"/>
-        </w:rPr>
-        <w:t>Pearls of Wisdom</w:t>
       </w:r>
     </w:p>
     <w:p>
@@ -1534,6 +844,8 @@
           <w:szCs w:val="24"/>
         </w:rPr>
       </w:pPr>
+      <w:bookmarkStart w:id="0" w:name="_GoBack"/>
+      <w:bookmarkEnd w:id="0"/>
       <w:r>
         <w:rPr>
           <w:rFonts w:ascii="Times New Roman" w:hAnsi="Times New Roman" w:cs="Times New Roman"/>
@@ -1584,7 +896,7 @@
 </file>
 
 <file path=word/endnotes.xml><?xml version="1.0" encoding="utf-8"?>
-<w:endnotes xmlns:wpc="http://schemas.microsoft.com/office/word/2010/wordprocessingCanvas" xmlns:cx="http://schemas.microsoft.com/office/drawing/2014/chartex" xmlns:cx1="http://schemas.microsoft.com/office/drawing/2015/9/8/chartex" xmlns:cx2="http://schemas.microsoft.com/office/drawing/2015/10/21/chartex" xmlns:cx3="http://schemas.microsoft.com/office/drawing/2016/5/9/chartex" xmlns:cx4="http://schemas.microsoft.com/office/drawing/2016/5/10/chartex" xmlns:cx5="http://schemas.microsoft.com/office/drawing/2016/5/11/chartex" xmlns:cx6="http://schemas.microsoft.com/office/drawing/2016/5/12/chartex" xmlns:cx7="http://schemas.microsoft.com/office/drawing/2016/5/13/chartex" xmlns:cx8="http://schemas.microsoft.com/office/drawing/2016/5/14/chartex" xmlns:mc="http://schemas.openxmlformats.org/markup-compatibility/2006" xmlns:aink="http://schemas.microsoft.com/office/drawing/2016/ink" xmlns:am3d="http://schemas.microsoft.com/office/drawing/2017/model3d" xmlns:o="urn:schemas-microsoft-com:office:office" xmlns:oel="http://schemas.microsoft.com/office/2019/extlst" xmlns:r="http://schemas.openxmlformats.org/officeDocument/2006/relationships" xmlns:m="http://schemas.openxmlformats.org/officeDocument/2006/math" xmlns:v="urn:schemas-microsoft-com:vml" xmlns:wp14="http://schemas.microsoft.com/office/word/2010/wordprocessingDrawing" xmlns:wp="http://schemas.openxmlformats.org/drawingml/2006/wordprocessingDrawing" xmlns:w10="urn:schemas-microsoft-com:office:word" xmlns:w="http://schemas.openxmlformats.org/wordprocessingml/2006/main" xmlns:w14="http://schemas.microsoft.com/office/word/2010/wordml" xmlns:w15="http://schemas.microsoft.com/office/word/2012/wordml" xmlns:w16cex="http://schemas.microsoft.com/office/word/2018/wordml/cex" xmlns:w16cid="http://schemas.microsoft.com/office/word/2016/wordml/cid" xmlns:w16="http://schemas.microsoft.com/office/word/2018/wordml" xmlns:w16sdtdh="http://schemas.microsoft.com/office/word/2020/wordml/sdtdatahash" xmlns:w16se="http://schemas.microsoft.com/office/word/2015/wordml/symex" xmlns:wpg="http://schemas.microsoft.com/office/word/2010/wordprocessingGroup" xmlns:wpi="http://schemas.microsoft.com/office/word/2010/wordprocessingInk" xmlns:wne="http://schemas.microsoft.com/office/word/2006/wordml" xmlns:wps="http://schemas.microsoft.com/office/word/2010/wordprocessingShape" mc:Ignorable="w14 w15 w16se w16cid w16 w16cex w16sdtdh wp14">
+<w:endnotes xmlns:wpc="http://schemas.microsoft.com/office/word/2010/wordprocessingCanvas" xmlns:cx="http://schemas.microsoft.com/office/drawing/2014/chartex" xmlns:cx1="http://schemas.microsoft.com/office/drawing/2015/9/8/chartex" xmlns:mc="http://schemas.openxmlformats.org/markup-compatibility/2006" xmlns:o="urn:schemas-microsoft-com:office:office" xmlns:r="http://schemas.openxmlformats.org/officeDocument/2006/relationships" xmlns:m="http://schemas.openxmlformats.org/officeDocument/2006/math" xmlns:v="urn:schemas-microsoft-com:vml" xmlns:wp14="http://schemas.microsoft.com/office/word/2010/wordprocessingDrawing" xmlns:wp="http://schemas.openxmlformats.org/drawingml/2006/wordprocessingDrawing" xmlns:w10="urn:schemas-microsoft-com:office:word" xmlns:w="http://schemas.openxmlformats.org/wordprocessingml/2006/main" xmlns:w14="http://schemas.microsoft.com/office/word/2010/wordml" xmlns:w15="http://schemas.microsoft.com/office/word/2012/wordml" xmlns:w16se="http://schemas.microsoft.com/office/word/2015/wordml/symex" xmlns:wpg="http://schemas.microsoft.com/office/word/2010/wordprocessingGroup" xmlns:wpi="http://schemas.microsoft.com/office/word/2010/wordprocessingInk" xmlns:wne="http://schemas.microsoft.com/office/word/2006/wordml" xmlns:wps="http://schemas.microsoft.com/office/word/2010/wordprocessingShape" mc:Ignorable="w14 w15 w16se wp14">
   <w:endnote w:type="separator" w:id="-1">
     <w:p>
       <w:pPr>
@@ -1609,7 +921,7 @@
 </file>
 
 <file path=word/footer1.xml><?xml version="1.0" encoding="utf-8"?>
-<w:ftr xmlns:wpc="http://schemas.microsoft.com/office/word/2010/wordprocessingCanvas" xmlns:cx="http://schemas.microsoft.com/office/drawing/2014/chartex" xmlns:cx1="http://schemas.microsoft.com/office/drawing/2015/9/8/chartex" xmlns:cx2="http://schemas.microsoft.com/office/drawing/2015/10/21/chartex" xmlns:cx3="http://schemas.microsoft.com/office/drawing/2016/5/9/chartex" xmlns:cx4="http://schemas.microsoft.com/office/drawing/2016/5/10/chartex" xmlns:cx5="http://schemas.microsoft.com/office/drawing/2016/5/11/chartex" xmlns:cx6="http://schemas.microsoft.com/office/drawing/2016/5/12/chartex" xmlns:cx7="http://schemas.microsoft.com/office/drawing/2016/5/13/chartex" xmlns:cx8="http://schemas.microsoft.com/office/drawing/2016/5/14/chartex" xmlns:mc="http://schemas.openxmlformats.org/markup-compatibility/2006" xmlns:aink="http://schemas.microsoft.com/office/drawing/2016/ink" xmlns:am3d="http://schemas.microsoft.com/office/drawing/2017/model3d" xmlns:o="urn:schemas-microsoft-com:office:office" xmlns:oel="http://schemas.microsoft.com/office/2019/extlst" xmlns:r="http://schemas.openxmlformats.org/officeDocument/2006/relationships" xmlns:m="http://schemas.openxmlformats.org/officeDocument/2006/math" xmlns:v="urn:schemas-microsoft-com:vml" xmlns:wp14="http://schemas.microsoft.com/office/word/2010/wordprocessingDrawing" xmlns:wp="http://schemas.openxmlformats.org/drawingml/2006/wordprocessingDrawing" xmlns:w10="urn:schemas-microsoft-com:office:word" xmlns:w="http://schemas.openxmlformats.org/wordprocessingml/2006/main" xmlns:w14="http://schemas.microsoft.com/office/word/2010/wordml" xmlns:w15="http://schemas.microsoft.com/office/word/2012/wordml" xmlns:w16cex="http://schemas.microsoft.com/office/word/2018/wordml/cex" xmlns:w16cid="http://schemas.microsoft.com/office/word/2016/wordml/cid" xmlns:w16="http://schemas.microsoft.com/office/word/2018/wordml" xmlns:w16sdtdh="http://schemas.microsoft.com/office/word/2020/wordml/sdtdatahash" xmlns:w16se="http://schemas.microsoft.com/office/word/2015/wordml/symex" xmlns:wpg="http://schemas.microsoft.com/office/word/2010/wordprocessingGroup" xmlns:wpi="http://schemas.microsoft.com/office/word/2010/wordprocessingInk" xmlns:wne="http://schemas.microsoft.com/office/word/2006/wordml" xmlns:wps="http://schemas.microsoft.com/office/word/2010/wordprocessingShape" mc:Ignorable="w14 w15 w16se w16cid w16 w16cex w16sdtdh wp14">
+<w:ftr xmlns:wpc="http://schemas.microsoft.com/office/word/2010/wordprocessingCanvas" xmlns:cx="http://schemas.microsoft.com/office/drawing/2014/chartex" xmlns:cx1="http://schemas.microsoft.com/office/drawing/2015/9/8/chartex" xmlns:mc="http://schemas.openxmlformats.org/markup-compatibility/2006" xmlns:o="urn:schemas-microsoft-com:office:office" xmlns:r="http://schemas.openxmlformats.org/officeDocument/2006/relationships" xmlns:m="http://schemas.openxmlformats.org/officeDocument/2006/math" xmlns:v="urn:schemas-microsoft-com:vml" xmlns:wp14="http://schemas.microsoft.com/office/word/2010/wordprocessingDrawing" xmlns:wp="http://schemas.openxmlformats.org/drawingml/2006/wordprocessingDrawing" xmlns:w10="urn:schemas-microsoft-com:office:word" xmlns:w="http://schemas.openxmlformats.org/wordprocessingml/2006/main" xmlns:w14="http://schemas.microsoft.com/office/word/2010/wordml" xmlns:w15="http://schemas.microsoft.com/office/word/2012/wordml" xmlns:w16se="http://schemas.microsoft.com/office/word/2015/wordml/symex" xmlns:wpg="http://schemas.microsoft.com/office/word/2010/wordprocessingGroup" xmlns:wpi="http://schemas.microsoft.com/office/word/2010/wordprocessingInk" xmlns:wne="http://schemas.microsoft.com/office/word/2006/wordml" xmlns:wps="http://schemas.microsoft.com/office/word/2010/wordprocessingShape" mc:Ignorable="w14 w15 w16se wp14">
   <w:p>
     <w:pPr>
       <w:pStyle w:val="Footer"/>
@@ -1619,7 +931,7 @@
 </file>
 
 <file path=word/footer2.xml><?xml version="1.0" encoding="utf-8"?>
-<w:ftr xmlns:wpc="http://schemas.microsoft.com/office/word/2010/wordprocessingCanvas" xmlns:cx="http://schemas.microsoft.com/office/drawing/2014/chartex" xmlns:cx1="http://schemas.microsoft.com/office/drawing/2015/9/8/chartex" xmlns:cx2="http://schemas.microsoft.com/office/drawing/2015/10/21/chartex" xmlns:cx3="http://schemas.microsoft.com/office/drawing/2016/5/9/chartex" xmlns:cx4="http://schemas.microsoft.com/office/drawing/2016/5/10/chartex" xmlns:cx5="http://schemas.microsoft.com/office/drawing/2016/5/11/chartex" xmlns:cx6="http://schemas.microsoft.com/office/drawing/2016/5/12/chartex" xmlns:cx7="http://schemas.microsoft.com/office/drawing/2016/5/13/chartex" xmlns:cx8="http://schemas.microsoft.com/office/drawing/2016/5/14/chartex" xmlns:mc="http://schemas.openxmlformats.org/markup-compatibility/2006" xmlns:aink="http://schemas.microsoft.com/office/drawing/2016/ink" xmlns:am3d="http://schemas.microsoft.com/office/drawing/2017/model3d" xmlns:o="urn:schemas-microsoft-com:office:office" xmlns:oel="http://schemas.microsoft.com/office/2019/extlst" xmlns:r="http://schemas.openxmlformats.org/officeDocument/2006/relationships" xmlns:m="http://schemas.openxmlformats.org/officeDocument/2006/math" xmlns:v="urn:schemas-microsoft-com:vml" xmlns:wp14="http://schemas.microsoft.com/office/word/2010/wordprocessingDrawing" xmlns:wp="http://schemas.openxmlformats.org/drawingml/2006/wordprocessingDrawing" xmlns:w10="urn:schemas-microsoft-com:office:word" xmlns:w="http://schemas.openxmlformats.org/wordprocessingml/2006/main" xmlns:w14="http://schemas.microsoft.com/office/word/2010/wordml" xmlns:w15="http://schemas.microsoft.com/office/word/2012/wordml" xmlns:w16cex="http://schemas.microsoft.com/office/word/2018/wordml/cex" xmlns:w16cid="http://schemas.microsoft.com/office/word/2016/wordml/cid" xmlns:w16="http://schemas.microsoft.com/office/word/2018/wordml" xmlns:w16sdtdh="http://schemas.microsoft.com/office/word/2020/wordml/sdtdatahash" xmlns:w16se="http://schemas.microsoft.com/office/word/2015/wordml/symex" xmlns:wpg="http://schemas.microsoft.com/office/word/2010/wordprocessingGroup" xmlns:wpi="http://schemas.microsoft.com/office/word/2010/wordprocessingInk" xmlns:wne="http://schemas.microsoft.com/office/word/2006/wordml" xmlns:wps="http://schemas.microsoft.com/office/word/2010/wordprocessingShape" mc:Ignorable="w14 w15 w16se w16cid w16 w16cex w16sdtdh wp14">
+<w:ftr xmlns:wpc="http://schemas.microsoft.com/office/word/2010/wordprocessingCanvas" xmlns:cx="http://schemas.microsoft.com/office/drawing/2014/chartex" xmlns:cx1="http://schemas.microsoft.com/office/drawing/2015/9/8/chartex" xmlns:mc="http://schemas.openxmlformats.org/markup-compatibility/2006" xmlns:o="urn:schemas-microsoft-com:office:office" xmlns:r="http://schemas.openxmlformats.org/officeDocument/2006/relationships" xmlns:m="http://schemas.openxmlformats.org/officeDocument/2006/math" xmlns:v="urn:schemas-microsoft-com:vml" xmlns:wp14="http://schemas.microsoft.com/office/word/2010/wordprocessingDrawing" xmlns:wp="http://schemas.openxmlformats.org/drawingml/2006/wordprocessingDrawing" xmlns:w10="urn:schemas-microsoft-com:office:word" xmlns:w="http://schemas.openxmlformats.org/wordprocessingml/2006/main" xmlns:w14="http://schemas.microsoft.com/office/word/2010/wordml" xmlns:w15="http://schemas.microsoft.com/office/word/2012/wordml" xmlns:w16se="http://schemas.microsoft.com/office/word/2015/wordml/symex" xmlns:wpg="http://schemas.microsoft.com/office/word/2010/wordprocessingGroup" xmlns:wpi="http://schemas.microsoft.com/office/word/2010/wordprocessingInk" xmlns:wne="http://schemas.microsoft.com/office/word/2006/wordml" xmlns:wps="http://schemas.microsoft.com/office/word/2010/wordprocessingShape" mc:Ignorable="w14 w15 w16se wp14">
   <w:p>
     <w:pPr>
       <w:pStyle w:val="Footer"/>
@@ -1629,7 +941,7 @@
 </file>
 
 <file path=word/footer3.xml><?xml version="1.0" encoding="utf-8"?>
-<w:ftr xmlns:wpc="http://schemas.microsoft.com/office/word/2010/wordprocessingCanvas" xmlns:cx="http://schemas.microsoft.com/office/drawing/2014/chartex" xmlns:cx1="http://schemas.microsoft.com/office/drawing/2015/9/8/chartex" xmlns:cx2="http://schemas.microsoft.com/office/drawing/2015/10/21/chartex" xmlns:cx3="http://schemas.microsoft.com/office/drawing/2016/5/9/chartex" xmlns:cx4="http://schemas.microsoft.com/office/drawing/2016/5/10/chartex" xmlns:cx5="http://schemas.microsoft.com/office/drawing/2016/5/11/chartex" xmlns:cx6="http://schemas.microsoft.com/office/drawing/2016/5/12/chartex" xmlns:cx7="http://schemas.microsoft.com/office/drawing/2016/5/13/chartex" xmlns:cx8="http://schemas.microsoft.com/office/drawing/2016/5/14/chartex" xmlns:mc="http://schemas.openxmlformats.org/markup-compatibility/2006" xmlns:aink="http://schemas.microsoft.com/office/drawing/2016/ink" xmlns:am3d="http://schemas.microsoft.com/office/drawing/2017/model3d" xmlns:o="urn:schemas-microsoft-com:office:office" xmlns:oel="http://schemas.microsoft.com/office/2019/extlst" xmlns:r="http://schemas.openxmlformats.org/officeDocument/2006/relationships" xmlns:m="http://schemas.openxmlformats.org/officeDocument/2006/math" xmlns:v="urn:schemas-microsoft-com:vml" xmlns:wp14="http://schemas.microsoft.com/office/word/2010/wordprocessingDrawing" xmlns:wp="http://schemas.openxmlformats.org/drawingml/2006/wordprocessingDrawing" xmlns:w10="urn:schemas-microsoft-com:office:word" xmlns:w="http://schemas.openxmlformats.org/wordprocessingml/2006/main" xmlns:w14="http://schemas.microsoft.com/office/word/2010/wordml" xmlns:w15="http://schemas.microsoft.com/office/word/2012/wordml" xmlns:w16cex="http://schemas.microsoft.com/office/word/2018/wordml/cex" xmlns:w16cid="http://schemas.microsoft.com/office/word/2016/wordml/cid" xmlns:w16="http://schemas.microsoft.com/office/word/2018/wordml" xmlns:w16sdtdh="http://schemas.microsoft.com/office/word/2020/wordml/sdtdatahash" xmlns:w16se="http://schemas.microsoft.com/office/word/2015/wordml/symex" xmlns:wpg="http://schemas.microsoft.com/office/word/2010/wordprocessingGroup" xmlns:wpi="http://schemas.microsoft.com/office/word/2010/wordprocessingInk" xmlns:wne="http://schemas.microsoft.com/office/word/2006/wordml" xmlns:wps="http://schemas.microsoft.com/office/word/2010/wordprocessingShape" mc:Ignorable="w14 w15 w16se w16cid w16 w16cex w16sdtdh wp14">
+<w:ftr xmlns:wpc="http://schemas.microsoft.com/office/word/2010/wordprocessingCanvas" xmlns:cx="http://schemas.microsoft.com/office/drawing/2014/chartex" xmlns:cx1="http://schemas.microsoft.com/office/drawing/2015/9/8/chartex" xmlns:mc="http://schemas.openxmlformats.org/markup-compatibility/2006" xmlns:o="urn:schemas-microsoft-com:office:office" xmlns:r="http://schemas.openxmlformats.org/officeDocument/2006/relationships" xmlns:m="http://schemas.openxmlformats.org/officeDocument/2006/math" xmlns:v="urn:schemas-microsoft-com:vml" xmlns:wp14="http://schemas.microsoft.com/office/word/2010/wordprocessingDrawing" xmlns:wp="http://schemas.openxmlformats.org/drawingml/2006/wordprocessingDrawing" xmlns:w10="urn:schemas-microsoft-com:office:word" xmlns:w="http://schemas.openxmlformats.org/wordprocessingml/2006/main" xmlns:w14="http://schemas.microsoft.com/office/word/2010/wordml" xmlns:w15="http://schemas.microsoft.com/office/word/2012/wordml" xmlns:w16se="http://schemas.microsoft.com/office/word/2015/wordml/symex" xmlns:wpg="http://schemas.microsoft.com/office/word/2010/wordprocessingGroup" xmlns:wpi="http://schemas.microsoft.com/office/word/2010/wordprocessingInk" xmlns:wne="http://schemas.microsoft.com/office/word/2006/wordml" xmlns:wps="http://schemas.microsoft.com/office/word/2010/wordprocessingShape" mc:Ignorable="w14 w15 w16se wp14">
   <w:p>
     <w:pPr>
       <w:pStyle w:val="Footer"/>
@@ -1639,7 +951,7 @@
 </file>
 
 <file path=word/footnotes.xml><?xml version="1.0" encoding="utf-8"?>
-<w:footnotes xmlns:wpc="http://schemas.microsoft.com/office/word/2010/wordprocessingCanvas" xmlns:cx="http://schemas.microsoft.com/office/drawing/2014/chartex" xmlns:cx1="http://schemas.microsoft.com/office/drawing/2015/9/8/chartex" xmlns:cx2="http://schemas.microsoft.com/office/drawing/2015/10/21/chartex" xmlns:cx3="http://schemas.microsoft.com/office/drawing/2016/5/9/chartex" xmlns:cx4="http://schemas.microsoft.com/office/drawing/2016/5/10/chartex" xmlns:cx5="http://schemas.microsoft.com/office/drawing/2016/5/11/chartex" xmlns:cx6="http://schemas.microsoft.com/office/drawing/2016/5/12/chartex" xmlns:cx7="http://schemas.microsoft.com/office/drawing/2016/5/13/chartex" xmlns:cx8="http://schemas.microsoft.com/office/drawing/2016/5/14/chartex" xmlns:mc="http://schemas.openxmlformats.org/markup-compatibility/2006" xmlns:aink="http://schemas.microsoft.com/office/drawing/2016/ink" xmlns:am3d="http://schemas.microsoft.com/office/drawing/2017/model3d" xmlns:o="urn:schemas-microsoft-com:office:office" xmlns:oel="http://schemas.microsoft.com/office/2019/extlst" xmlns:r="http://schemas.openxmlformats.org/officeDocument/2006/relationships" xmlns:m="http://schemas.openxmlformats.org/officeDocument/2006/math" xmlns:v="urn:schemas-microsoft-com:vml" xmlns:wp14="http://schemas.microsoft.com/office/word/2010/wordprocessingDrawing" xmlns:wp="http://schemas.openxmlformats.org/drawingml/2006/wordprocessingDrawing" xmlns:w10="urn:schemas-microsoft-com:office:word" xmlns:w="http://schemas.openxmlformats.org/wordprocessingml/2006/main" xmlns:w14="http://schemas.microsoft.com/office/word/2010/wordml" xmlns:w15="http://schemas.microsoft.com/office/word/2012/wordml" xmlns:w16cex="http://schemas.microsoft.com/office/word/2018/wordml/cex" xmlns:w16cid="http://schemas.microsoft.com/office/word/2016/wordml/cid" xmlns:w16="http://schemas.microsoft.com/office/word/2018/wordml" xmlns:w16sdtdh="http://schemas.microsoft.com/office/word/2020/wordml/sdtdatahash" xmlns:w16se="http://schemas.microsoft.com/office/word/2015/wordml/symex" xmlns:wpg="http://schemas.microsoft.com/office/word/2010/wordprocessingGroup" xmlns:wpi="http://schemas.microsoft.com/office/word/2010/wordprocessingInk" xmlns:wne="http://schemas.microsoft.com/office/word/2006/wordml" xmlns:wps="http://schemas.microsoft.com/office/word/2010/wordprocessingShape" mc:Ignorable="w14 w15 w16se w16cid w16 w16cex w16sdtdh wp14">
+<w:footnotes xmlns:wpc="http://schemas.microsoft.com/office/word/2010/wordprocessingCanvas" xmlns:cx="http://schemas.microsoft.com/office/drawing/2014/chartex" xmlns:cx1="http://schemas.microsoft.com/office/drawing/2015/9/8/chartex" xmlns:mc="http://schemas.openxmlformats.org/markup-compatibility/2006" xmlns:o="urn:schemas-microsoft-com:office:office" xmlns:r="http://schemas.openxmlformats.org/officeDocument/2006/relationships" xmlns:m="http://schemas.openxmlformats.org/officeDocument/2006/math" xmlns:v="urn:schemas-microsoft-com:vml" xmlns:wp14="http://schemas.microsoft.com/office/word/2010/wordprocessingDrawing" xmlns:wp="http://schemas.openxmlformats.org/drawingml/2006/wordprocessingDrawing" xmlns:w10="urn:schemas-microsoft-com:office:word" xmlns:w="http://schemas.openxmlformats.org/wordprocessingml/2006/main" xmlns:w14="http://schemas.microsoft.com/office/word/2010/wordml" xmlns:w15="http://schemas.microsoft.com/office/word/2012/wordml" xmlns:w16se="http://schemas.microsoft.com/office/word/2015/wordml/symex" xmlns:wpg="http://schemas.microsoft.com/office/word/2010/wordprocessingGroup" xmlns:wpi="http://schemas.microsoft.com/office/word/2010/wordprocessingInk" xmlns:wne="http://schemas.microsoft.com/office/word/2006/wordml" xmlns:wps="http://schemas.microsoft.com/office/word/2010/wordprocessingShape" mc:Ignorable="w14 w15 w16se wp14">
   <w:footnote w:type="separator" w:id="-1">
     <w:p>
       <w:pPr>
@@ -1664,7 +976,7 @@
 </file>
 
 <file path=word/header1.xml><?xml version="1.0" encoding="utf-8"?>
-<w:hdr xmlns:wpc="http://schemas.microsoft.com/office/word/2010/wordprocessingCanvas" xmlns:cx="http://schemas.microsoft.com/office/drawing/2014/chartex" xmlns:cx1="http://schemas.microsoft.com/office/drawing/2015/9/8/chartex" xmlns:cx2="http://schemas.microsoft.com/office/drawing/2015/10/21/chartex" xmlns:cx3="http://schemas.microsoft.com/office/drawing/2016/5/9/chartex" xmlns:cx4="http://schemas.microsoft.com/office/drawing/2016/5/10/chartex" xmlns:cx5="http://schemas.microsoft.com/office/drawing/2016/5/11/chartex" xmlns:cx6="http://schemas.microsoft.com/office/drawing/2016/5/12/chartex" xmlns:cx7="http://schemas.microsoft.com/office/drawing/2016/5/13/chartex" xmlns:cx8="http://schemas.microsoft.com/office/drawing/2016/5/14/chartex" xmlns:mc="http://schemas.openxmlformats.org/markup-compatibility/2006" xmlns:aink="http://schemas.microsoft.com/office/drawing/2016/ink" xmlns:am3d="http://schemas.microsoft.com/office/drawing/2017/model3d" xmlns:o="urn:schemas-microsoft-com:office:office" xmlns:oel="http://schemas.microsoft.com/office/2019/extlst" xmlns:r="http://schemas.openxmlformats.org/officeDocument/2006/relationships" xmlns:m="http://schemas.openxmlformats.org/officeDocument/2006/math" xmlns:v="urn:schemas-microsoft-com:vml" xmlns:wp14="http://schemas.microsoft.com/office/word/2010/wordprocessingDrawing" xmlns:wp="http://schemas.openxmlformats.org/drawingml/2006/wordprocessingDrawing" xmlns:w10="urn:schemas-microsoft-com:office:word" xmlns:w="http://schemas.openxmlformats.org/wordprocessingml/2006/main" xmlns:w14="http://schemas.microsoft.com/office/word/2010/wordml" xmlns:w15="http://schemas.microsoft.com/office/word/2012/wordml" xmlns:w16cex="http://schemas.microsoft.com/office/word/2018/wordml/cex" xmlns:w16cid="http://schemas.microsoft.com/office/word/2016/wordml/cid" xmlns:w16="http://schemas.microsoft.com/office/word/2018/wordml" xmlns:w16sdtdh="http://schemas.microsoft.com/office/word/2020/wordml/sdtdatahash" xmlns:w16se="http://schemas.microsoft.com/office/word/2015/wordml/symex" xmlns:wpg="http://schemas.microsoft.com/office/word/2010/wordprocessingGroup" xmlns:wpi="http://schemas.microsoft.com/office/word/2010/wordprocessingInk" xmlns:wne="http://schemas.microsoft.com/office/word/2006/wordml" xmlns:wps="http://schemas.microsoft.com/office/word/2010/wordprocessingShape" mc:Ignorable="w14 w15 w16se w16cid w16 w16cex w16sdtdh wp14">
+<w:hdr xmlns:wpc="http://schemas.microsoft.com/office/word/2010/wordprocessingCanvas" xmlns:cx="http://schemas.microsoft.com/office/drawing/2014/chartex" xmlns:cx1="http://schemas.microsoft.com/office/drawing/2015/9/8/chartex" xmlns:mc="http://schemas.openxmlformats.org/markup-compatibility/2006" xmlns:o="urn:schemas-microsoft-com:office:office" xmlns:r="http://schemas.openxmlformats.org/officeDocument/2006/relationships" xmlns:m="http://schemas.openxmlformats.org/officeDocument/2006/math" xmlns:v="urn:schemas-microsoft-com:vml" xmlns:wp14="http://schemas.microsoft.com/office/word/2010/wordprocessingDrawing" xmlns:wp="http://schemas.openxmlformats.org/drawingml/2006/wordprocessingDrawing" xmlns:w10="urn:schemas-microsoft-com:office:word" xmlns:w="http://schemas.openxmlformats.org/wordprocessingml/2006/main" xmlns:w14="http://schemas.microsoft.com/office/word/2010/wordml" xmlns:w15="http://schemas.microsoft.com/office/word/2012/wordml" xmlns:w16se="http://schemas.microsoft.com/office/word/2015/wordml/symex" xmlns:wpg="http://schemas.microsoft.com/office/word/2010/wordprocessingGroup" xmlns:wpi="http://schemas.microsoft.com/office/word/2010/wordprocessingInk" xmlns:wne="http://schemas.microsoft.com/office/word/2006/wordml" xmlns:wps="http://schemas.microsoft.com/office/word/2010/wordprocessingShape" mc:Ignorable="w14 w15 w16se wp14">
   <w:p>
     <w:pPr>
       <w:pStyle w:val="Header"/>
@@ -1674,7 +986,7 @@
 </file>
 
 <file path=word/header2.xml><?xml version="1.0" encoding="utf-8"?>
-<w:hdr xmlns:wpc="http://schemas.microsoft.com/office/word/2010/wordprocessingCanvas" xmlns:cx="http://schemas.microsoft.com/office/drawing/2014/chartex" xmlns:cx1="http://schemas.microsoft.com/office/drawing/2015/9/8/chartex" xmlns:cx2="http://schemas.microsoft.com/office/drawing/2015/10/21/chartex" xmlns:cx3="http://schemas.microsoft.com/office/drawing/2016/5/9/chartex" xmlns:cx4="http://schemas.microsoft.com/office/drawing/2016/5/10/chartex" xmlns:cx5="http://schemas.microsoft.com/office/drawing/2016/5/11/chartex" xmlns:cx6="http://schemas.microsoft.com/office/drawing/2016/5/12/chartex" xmlns:cx7="http://schemas.microsoft.com/office/drawing/2016/5/13/chartex" xmlns:cx8="http://schemas.microsoft.com/office/drawing/2016/5/14/chartex" xmlns:mc="http://schemas.openxmlformats.org/markup-compatibility/2006" xmlns:aink="http://schemas.microsoft.com/office/drawing/2016/ink" xmlns:am3d="http://schemas.microsoft.com/office/drawing/2017/model3d" xmlns:o="urn:schemas-microsoft-com:office:office" xmlns:oel="http://schemas.microsoft.com/office/2019/extlst" xmlns:r="http://schemas.openxmlformats.org/officeDocument/2006/relationships" xmlns:m="http://schemas.openxmlformats.org/officeDocument/2006/math" xmlns:v="urn:schemas-microsoft-com:vml" xmlns:wp14="http://schemas.microsoft.com/office/word/2010/wordprocessingDrawing" xmlns:wp="http://schemas.openxmlformats.org/drawingml/2006/wordprocessingDrawing" xmlns:w10="urn:schemas-microsoft-com:office:word" xmlns:w="http://schemas.openxmlformats.org/wordprocessingml/2006/main" xmlns:w14="http://schemas.microsoft.com/office/word/2010/wordml" xmlns:w15="http://schemas.microsoft.com/office/word/2012/wordml" xmlns:w16cex="http://schemas.microsoft.com/office/word/2018/wordml/cex" xmlns:w16cid="http://schemas.microsoft.com/office/word/2016/wordml/cid" xmlns:w16="http://schemas.microsoft.com/office/word/2018/wordml" xmlns:w16sdtdh="http://schemas.microsoft.com/office/word/2020/wordml/sdtdatahash" xmlns:w16se="http://schemas.microsoft.com/office/word/2015/wordml/symex" xmlns:wpg="http://schemas.microsoft.com/office/word/2010/wordprocessingGroup" xmlns:wpi="http://schemas.microsoft.com/office/word/2010/wordprocessingInk" xmlns:wne="http://schemas.microsoft.com/office/word/2006/wordml" xmlns:wps="http://schemas.microsoft.com/office/word/2010/wordprocessingShape" mc:Ignorable="w14 w15 w16se w16cid w16 w16cex w16sdtdh wp14">
+<w:hdr xmlns:wpc="http://schemas.microsoft.com/office/word/2010/wordprocessingCanvas" xmlns:cx="http://schemas.microsoft.com/office/drawing/2014/chartex" xmlns:cx1="http://schemas.microsoft.com/office/drawing/2015/9/8/chartex" xmlns:mc="http://schemas.openxmlformats.org/markup-compatibility/2006" xmlns:o="urn:schemas-microsoft-com:office:office" xmlns:r="http://schemas.openxmlformats.org/officeDocument/2006/relationships" xmlns:m="http://schemas.openxmlformats.org/officeDocument/2006/math" xmlns:v="urn:schemas-microsoft-com:vml" xmlns:wp14="http://schemas.microsoft.com/office/word/2010/wordprocessingDrawing" xmlns:wp="http://schemas.openxmlformats.org/drawingml/2006/wordprocessingDrawing" xmlns:w10="urn:schemas-microsoft-com:office:word" xmlns:w="http://schemas.openxmlformats.org/wordprocessingml/2006/main" xmlns:w14="http://schemas.microsoft.com/office/word/2010/wordml" xmlns:w15="http://schemas.microsoft.com/office/word/2012/wordml" xmlns:w16se="http://schemas.microsoft.com/office/word/2015/wordml/symex" xmlns:wpg="http://schemas.microsoft.com/office/word/2010/wordprocessingGroup" xmlns:wpi="http://schemas.microsoft.com/office/word/2010/wordprocessingInk" xmlns:wne="http://schemas.microsoft.com/office/word/2006/wordml" xmlns:wps="http://schemas.microsoft.com/office/word/2010/wordprocessingShape" mc:Ignorable="w14 w15 w16se wp14">
   <w:p>
     <w:pPr>
       <w:pStyle w:val="NoSpacing"/>
@@ -1757,14 +1069,27 @@
         <w:sz w:val="20"/>
         <w:szCs w:val="20"/>
       </w:rPr>
-      <w:t>Steve Selbrede</w:t>
+      <w:t xml:space="preserve">Steve </w:t>
     </w:r>
+    <w:proofErr w:type="spellStart"/>
+    <w:r>
+      <w:rPr>
+        <w:rFonts w:ascii="Aparajita" w:hAnsi="Aparajita" w:cs="Aparajita"/>
+        <w:i/>
+        <w:iCs/>
+        <w:color w:val="2F5496" w:themeColor="accent1" w:themeShade="BF"/>
+        <w:sz w:val="20"/>
+        <w:szCs w:val="20"/>
+      </w:rPr>
+      <w:t>Selbrede</w:t>
+    </w:r>
+    <w:proofErr w:type="spellEnd"/>
   </w:p>
 </w:hdr>
 </file>
 
 <file path=word/header3.xml><?xml version="1.0" encoding="utf-8"?>
-<w:hdr xmlns:wpc="http://schemas.microsoft.com/office/word/2010/wordprocessingCanvas" xmlns:cx="http://schemas.microsoft.com/office/drawing/2014/chartex" xmlns:cx1="http://schemas.microsoft.com/office/drawing/2015/9/8/chartex" xmlns:cx2="http://schemas.microsoft.com/office/drawing/2015/10/21/chartex" xmlns:cx3="http://schemas.microsoft.com/office/drawing/2016/5/9/chartex" xmlns:cx4="http://schemas.microsoft.com/office/drawing/2016/5/10/chartex" xmlns:cx5="http://schemas.microsoft.com/office/drawing/2016/5/11/chartex" xmlns:cx6="http://schemas.microsoft.com/office/drawing/2016/5/12/chartex" xmlns:cx7="http://schemas.microsoft.com/office/drawing/2016/5/13/chartex" xmlns:cx8="http://schemas.microsoft.com/office/drawing/2016/5/14/chartex" xmlns:mc="http://schemas.openxmlformats.org/markup-compatibility/2006" xmlns:aink="http://schemas.microsoft.com/office/drawing/2016/ink" xmlns:am3d="http://schemas.microsoft.com/office/drawing/2017/model3d" xmlns:o="urn:schemas-microsoft-com:office:office" xmlns:oel="http://schemas.microsoft.com/office/2019/extlst" xmlns:r="http://schemas.openxmlformats.org/officeDocument/2006/relationships" xmlns:m="http://schemas.openxmlformats.org/officeDocument/2006/math" xmlns:v="urn:schemas-microsoft-com:vml" xmlns:wp14="http://schemas.microsoft.com/office/word/2010/wordprocessingDrawing" xmlns:wp="http://schemas.openxmlformats.org/drawingml/2006/wordprocessingDrawing" xmlns:w10="urn:schemas-microsoft-com:office:word" xmlns:w="http://schemas.openxmlformats.org/wordprocessingml/2006/main" xmlns:w14="http://schemas.microsoft.com/office/word/2010/wordml" xmlns:w15="http://schemas.microsoft.com/office/word/2012/wordml" xmlns:w16cex="http://schemas.microsoft.com/office/word/2018/wordml/cex" xmlns:w16cid="http://schemas.microsoft.com/office/word/2016/wordml/cid" xmlns:w16="http://schemas.microsoft.com/office/word/2018/wordml" xmlns:w16sdtdh="http://schemas.microsoft.com/office/word/2020/wordml/sdtdatahash" xmlns:w16se="http://schemas.microsoft.com/office/word/2015/wordml/symex" xmlns:wpg="http://schemas.microsoft.com/office/word/2010/wordprocessingGroup" xmlns:wpi="http://schemas.microsoft.com/office/word/2010/wordprocessingInk" xmlns:wne="http://schemas.microsoft.com/office/word/2006/wordml" xmlns:wps="http://schemas.microsoft.com/office/word/2010/wordprocessingShape" mc:Ignorable="w14 w15 w16se w16cid w16 w16cex w16sdtdh wp14">
+<w:hdr xmlns:wpc="http://schemas.microsoft.com/office/word/2010/wordprocessingCanvas" xmlns:cx="http://schemas.microsoft.com/office/drawing/2014/chartex" xmlns:cx1="http://schemas.microsoft.com/office/drawing/2015/9/8/chartex" xmlns:mc="http://schemas.openxmlformats.org/markup-compatibility/2006" xmlns:o="urn:schemas-microsoft-com:office:office" xmlns:r="http://schemas.openxmlformats.org/officeDocument/2006/relationships" xmlns:m="http://schemas.openxmlformats.org/officeDocument/2006/math" xmlns:v="urn:schemas-microsoft-com:vml" xmlns:wp14="http://schemas.microsoft.com/office/word/2010/wordprocessingDrawing" xmlns:wp="http://schemas.openxmlformats.org/drawingml/2006/wordprocessingDrawing" xmlns:w10="urn:schemas-microsoft-com:office:word" xmlns:w="http://schemas.openxmlformats.org/wordprocessingml/2006/main" xmlns:w14="http://schemas.microsoft.com/office/word/2010/wordml" xmlns:w15="http://schemas.microsoft.com/office/word/2012/wordml" xmlns:w16se="http://schemas.microsoft.com/office/word/2015/wordml/symex" xmlns:wpg="http://schemas.microsoft.com/office/word/2010/wordprocessingGroup" xmlns:wpi="http://schemas.microsoft.com/office/word/2010/wordprocessingInk" xmlns:wne="http://schemas.microsoft.com/office/word/2006/wordml" xmlns:wps="http://schemas.microsoft.com/office/word/2010/wordprocessingShape" mc:Ignorable="w14 w15 w16se wp14">
   <w:p>
     <w:pPr>
       <w:pStyle w:val="Header"/>
@@ -1774,7 +1099,7 @@
 </file>
 
 <file path=word/numbering.xml><?xml version="1.0" encoding="utf-8"?>
-<w:numbering xmlns:wpc="http://schemas.microsoft.com/office/word/2010/wordprocessingCanvas" xmlns:cx="http://schemas.microsoft.com/office/drawing/2014/chartex" xmlns:cx1="http://schemas.microsoft.com/office/drawing/2015/9/8/chartex" xmlns:cx2="http://schemas.microsoft.com/office/drawing/2015/10/21/chartex" xmlns:cx3="http://schemas.microsoft.com/office/drawing/2016/5/9/chartex" xmlns:cx4="http://schemas.microsoft.com/office/drawing/2016/5/10/chartex" xmlns:cx5="http://schemas.microsoft.com/office/drawing/2016/5/11/chartex" xmlns:cx6="http://schemas.microsoft.com/office/drawing/2016/5/12/chartex" xmlns:cx7="http://schemas.microsoft.com/office/drawing/2016/5/13/chartex" xmlns:cx8="http://schemas.microsoft.com/office/drawing/2016/5/14/chartex" xmlns:mc="http://schemas.openxmlformats.org/markup-compatibility/2006" xmlns:aink="http://schemas.microsoft.com/office/drawing/2016/ink" xmlns:am3d="http://schemas.microsoft.com/office/drawing/2017/model3d" xmlns:o="urn:schemas-microsoft-com:office:office" xmlns:oel="http://schemas.microsoft.com/office/2019/extlst" xmlns:r="http://schemas.openxmlformats.org/officeDocument/2006/relationships" xmlns:m="http://schemas.openxmlformats.org/officeDocument/2006/math" xmlns:v="urn:schemas-microsoft-com:vml" xmlns:wp14="http://schemas.microsoft.com/office/word/2010/wordprocessingDrawing" xmlns:wp="http://schemas.openxmlformats.org/drawingml/2006/wordprocessingDrawing" xmlns:w10="urn:schemas-microsoft-com:office:word" xmlns:w="http://schemas.openxmlformats.org/wordprocessingml/2006/main" xmlns:w14="http://schemas.microsoft.com/office/word/2010/wordml" xmlns:w15="http://schemas.microsoft.com/office/word/2012/wordml" xmlns:w16cex="http://schemas.microsoft.com/office/word/2018/wordml/cex" xmlns:w16cid="http://schemas.microsoft.com/office/word/2016/wordml/cid" xmlns:w16="http://schemas.microsoft.com/office/word/2018/wordml" xmlns:w16sdtdh="http://schemas.microsoft.com/office/word/2020/wordml/sdtdatahash" xmlns:w16se="http://schemas.microsoft.com/office/word/2015/wordml/symex" xmlns:wpg="http://schemas.microsoft.com/office/word/2010/wordprocessingGroup" xmlns:wpi="http://schemas.microsoft.com/office/word/2010/wordprocessingInk" xmlns:wne="http://schemas.microsoft.com/office/word/2006/wordml" xmlns:wps="http://schemas.microsoft.com/office/word/2010/wordprocessingShape" mc:Ignorable="w14 w15 w16se w16cid w16 w16cex w16sdtdh wp14">
+<w:numbering xmlns:wpc="http://schemas.microsoft.com/office/word/2010/wordprocessingCanvas" xmlns:cx="http://schemas.microsoft.com/office/drawing/2014/chartex" xmlns:cx1="http://schemas.microsoft.com/office/drawing/2015/9/8/chartex" xmlns:mc="http://schemas.openxmlformats.org/markup-compatibility/2006" xmlns:o="urn:schemas-microsoft-com:office:office" xmlns:r="http://schemas.openxmlformats.org/officeDocument/2006/relationships" xmlns:m="http://schemas.openxmlformats.org/officeDocument/2006/math" xmlns:v="urn:schemas-microsoft-com:vml" xmlns:wp14="http://schemas.microsoft.com/office/word/2010/wordprocessingDrawing" xmlns:wp="http://schemas.openxmlformats.org/drawingml/2006/wordprocessingDrawing" xmlns:w10="urn:schemas-microsoft-com:office:word" xmlns:w="http://schemas.openxmlformats.org/wordprocessingml/2006/main" xmlns:w14="http://schemas.microsoft.com/office/word/2010/wordml" xmlns:w15="http://schemas.microsoft.com/office/word/2012/wordml" xmlns:w16se="http://schemas.microsoft.com/office/word/2015/wordml/symex" xmlns:wpg="http://schemas.microsoft.com/office/word/2010/wordprocessingGroup" xmlns:wpi="http://schemas.microsoft.com/office/word/2010/wordprocessingInk" xmlns:wne="http://schemas.microsoft.com/office/word/2006/wordml" xmlns:wps="http://schemas.microsoft.com/office/word/2010/wordprocessingShape" mc:Ignorable="w14 w15 w16se wp14">
   <w:abstractNum w:abstractNumId="0" w15:restartNumberingAfterBreak="0">
     <w:nsid w:val="158C5FE2"/>
     <w:multiLevelType w:val="hybridMultilevel"/>
@@ -2373,6 +1698,92 @@
     </w:lvl>
   </w:abstractNum>
   <w:abstractNum w:abstractNumId="6" w15:restartNumberingAfterBreak="0">
+    <w:nsid w:val="46ED3317"/>
+    <w:multiLevelType w:val="hybridMultilevel"/>
+    <w:tmpl w:val="85D6C33E"/>
+    <w:lvl w:ilvl="0" w:tplc="0409000F">
+      <w:start w:val="1"/>
+      <w:numFmt w:val="decimal"/>
+      <w:lvlText w:val="%1."/>
+      <w:lvlJc w:val="left"/>
+      <w:pPr>
+        <w:ind w:left="720" w:hanging="360"/>
+      </w:pPr>
+    </w:lvl>
+    <w:lvl w:ilvl="1" w:tplc="04090019" w:tentative="1">
+      <w:start w:val="1"/>
+      <w:numFmt w:val="lowerLetter"/>
+      <w:lvlText w:val="%2."/>
+      <w:lvlJc w:val="left"/>
+      <w:pPr>
+        <w:ind w:left="1440" w:hanging="360"/>
+      </w:pPr>
+    </w:lvl>
+    <w:lvl w:ilvl="2" w:tplc="0409001B" w:tentative="1">
+      <w:start w:val="1"/>
+      <w:numFmt w:val="lowerRoman"/>
+      <w:lvlText w:val="%3."/>
+      <w:lvlJc w:val="right"/>
+      <w:pPr>
+        <w:ind w:left="2160" w:hanging="180"/>
+      </w:pPr>
+    </w:lvl>
+    <w:lvl w:ilvl="3" w:tplc="0409000F" w:tentative="1">
+      <w:start w:val="1"/>
+      <w:numFmt w:val="decimal"/>
+      <w:lvlText w:val="%4."/>
+      <w:lvlJc w:val="left"/>
+      <w:pPr>
+        <w:ind w:left="2880" w:hanging="360"/>
+      </w:pPr>
+    </w:lvl>
+    <w:lvl w:ilvl="4" w:tplc="04090019" w:tentative="1">
+      <w:start w:val="1"/>
+      <w:numFmt w:val="lowerLetter"/>
+      <w:lvlText w:val="%5."/>
+      <w:lvlJc w:val="left"/>
+      <w:pPr>
+        <w:ind w:left="3600" w:hanging="360"/>
+      </w:pPr>
+    </w:lvl>
+    <w:lvl w:ilvl="5" w:tplc="0409001B" w:tentative="1">
+      <w:start w:val="1"/>
+      <w:numFmt w:val="lowerRoman"/>
+      <w:lvlText w:val="%6."/>
+      <w:lvlJc w:val="right"/>
+      <w:pPr>
+        <w:ind w:left="4320" w:hanging="180"/>
+      </w:pPr>
+    </w:lvl>
+    <w:lvl w:ilvl="6" w:tplc="0409000F" w:tentative="1">
+      <w:start w:val="1"/>
+      <w:numFmt w:val="decimal"/>
+      <w:lvlText w:val="%7."/>
+      <w:lvlJc w:val="left"/>
+      <w:pPr>
+        <w:ind w:left="5040" w:hanging="360"/>
+      </w:pPr>
+    </w:lvl>
+    <w:lvl w:ilvl="7" w:tplc="04090019" w:tentative="1">
+      <w:start w:val="1"/>
+      <w:numFmt w:val="lowerLetter"/>
+      <w:lvlText w:val="%8."/>
+      <w:lvlJc w:val="left"/>
+      <w:pPr>
+        <w:ind w:left="5760" w:hanging="360"/>
+      </w:pPr>
+    </w:lvl>
+    <w:lvl w:ilvl="8" w:tplc="0409001B" w:tentative="1">
+      <w:start w:val="1"/>
+      <w:numFmt w:val="lowerRoman"/>
+      <w:lvlText w:val="%9."/>
+      <w:lvlJc w:val="right"/>
+      <w:pPr>
+        <w:ind w:left="6480" w:hanging="180"/>
+      </w:pPr>
+    </w:lvl>
+  </w:abstractNum>
+  <w:abstractNum w:abstractNumId="7" w15:restartNumberingAfterBreak="0">
     <w:nsid w:val="49923845"/>
     <w:multiLevelType w:val="hybridMultilevel"/>
     <w:tmpl w:val="4D84258C"/>
@@ -2458,7 +1869,7 @@
       </w:pPr>
     </w:lvl>
   </w:abstractNum>
-  <w:abstractNum w:abstractNumId="7" w15:restartNumberingAfterBreak="0">
+  <w:abstractNum w:abstractNumId="8" w15:restartNumberingAfterBreak="0">
     <w:nsid w:val="4DC53793"/>
     <w:multiLevelType w:val="hybridMultilevel"/>
     <w:tmpl w:val="906284DC"/>
@@ -2571,7 +1982,7 @@
       </w:rPr>
     </w:lvl>
   </w:abstractNum>
-  <w:abstractNum w:abstractNumId="8" w15:restartNumberingAfterBreak="0">
+  <w:abstractNum w:abstractNumId="9" w15:restartNumberingAfterBreak="0">
     <w:nsid w:val="53745EE4"/>
     <w:multiLevelType w:val="hybridMultilevel"/>
     <w:tmpl w:val="1D662FA2"/>
@@ -2684,7 +2095,7 @@
       </w:rPr>
     </w:lvl>
   </w:abstractNum>
-  <w:abstractNum w:abstractNumId="9" w15:restartNumberingAfterBreak="0">
+  <w:abstractNum w:abstractNumId="10" w15:restartNumberingAfterBreak="0">
     <w:nsid w:val="5EB05885"/>
     <w:multiLevelType w:val="hybridMultilevel"/>
     <w:tmpl w:val="3CF04A26"/>
@@ -2770,7 +2181,7 @@
       </w:pPr>
     </w:lvl>
   </w:abstractNum>
-  <w:abstractNum w:abstractNumId="10" w15:restartNumberingAfterBreak="0">
+  <w:abstractNum w:abstractNumId="11" w15:restartNumberingAfterBreak="0">
     <w:nsid w:val="674B6E78"/>
     <w:multiLevelType w:val="hybridMultilevel"/>
     <w:tmpl w:val="5EB6E37E"/>
@@ -2883,7 +2294,7 @@
       </w:rPr>
     </w:lvl>
   </w:abstractNum>
-  <w:abstractNum w:abstractNumId="11" w15:restartNumberingAfterBreak="0">
+  <w:abstractNum w:abstractNumId="12" w15:restartNumberingAfterBreak="0">
     <w:nsid w:val="7CE64419"/>
     <w:multiLevelType w:val="hybridMultilevel"/>
     <w:tmpl w:val="50A41980"/>
@@ -2996,47 +2407,50 @@
       </w:rPr>
     </w:lvl>
   </w:abstractNum>
-  <w:num w:numId="1" w16cid:durableId="153959551">
+  <w:num w:numId="1">
     <w:abstractNumId w:val="1"/>
   </w:num>
-  <w:num w:numId="2" w16cid:durableId="929705805">
+  <w:num w:numId="2">
+    <w:abstractNumId w:val="9"/>
+  </w:num>
+  <w:num w:numId="3">
+    <w:abstractNumId w:val="5"/>
+  </w:num>
+  <w:num w:numId="4">
+    <w:abstractNumId w:val="11"/>
+  </w:num>
+  <w:num w:numId="5">
+    <w:abstractNumId w:val="3"/>
+  </w:num>
+  <w:num w:numId="6">
     <w:abstractNumId w:val="8"/>
   </w:num>
-  <w:num w:numId="3" w16cid:durableId="1097747575">
-    <w:abstractNumId w:val="5"/>
+  <w:num w:numId="7">
+    <w:abstractNumId w:val="2"/>
   </w:num>
-  <w:num w:numId="4" w16cid:durableId="791284001">
+  <w:num w:numId="8">
+    <w:abstractNumId w:val="4"/>
+  </w:num>
+  <w:num w:numId="9">
+    <w:abstractNumId w:val="0"/>
+  </w:num>
+  <w:num w:numId="10">
+    <w:abstractNumId w:val="7"/>
+  </w:num>
+  <w:num w:numId="11">
     <w:abstractNumId w:val="10"/>
   </w:num>
-  <w:num w:numId="5" w16cid:durableId="1605574792">
-    <w:abstractNumId w:val="3"/>
+  <w:num w:numId="12">
+    <w:abstractNumId w:val="12"/>
   </w:num>
-  <w:num w:numId="6" w16cid:durableId="483357862">
-    <w:abstractNumId w:val="7"/>
-  </w:num>
-  <w:num w:numId="7" w16cid:durableId="2041516003">
-    <w:abstractNumId w:val="2"/>
-  </w:num>
-  <w:num w:numId="8" w16cid:durableId="1572229052">
-    <w:abstractNumId w:val="4"/>
-  </w:num>
-  <w:num w:numId="9" w16cid:durableId="166406390">
-    <w:abstractNumId w:val="0"/>
-  </w:num>
-  <w:num w:numId="10" w16cid:durableId="1751854513">
+  <w:num w:numId="13">
     <w:abstractNumId w:val="6"/>
-  </w:num>
-  <w:num w:numId="11" w16cid:durableId="2087680887">
-    <w:abstractNumId w:val="9"/>
-  </w:num>
-  <w:num w:numId="12" w16cid:durableId="1647199189">
-    <w:abstractNumId w:val="11"/>
   </w:num>
 </w:numbering>
 </file>
 
 <file path=word/styles.xml><?xml version="1.0" encoding="utf-8"?>
-<w:styles xmlns:mc="http://schemas.openxmlformats.org/markup-compatibility/2006" xmlns:r="http://schemas.openxmlformats.org/officeDocument/2006/relationships" xmlns:w="http://schemas.openxmlformats.org/wordprocessingml/2006/main" xmlns:w14="http://schemas.microsoft.com/office/word/2010/wordml" xmlns:w15="http://schemas.microsoft.com/office/word/2012/wordml" xmlns:w16cex="http://schemas.microsoft.com/office/word/2018/wordml/cex" xmlns:w16cid="http://schemas.microsoft.com/office/word/2016/wordml/cid" xmlns:w16="http://schemas.microsoft.com/office/word/2018/wordml" xmlns:w16sdtdh="http://schemas.microsoft.com/office/word/2020/wordml/sdtdatahash" xmlns:w16se="http://schemas.microsoft.com/office/word/2015/wordml/symex" mc:Ignorable="w14 w15 w16se w16cid w16 w16cex w16sdtdh">
+<w:styles xmlns:mc="http://schemas.openxmlformats.org/markup-compatibility/2006" xmlns:r="http://schemas.openxmlformats.org/officeDocument/2006/relationships" xmlns:w="http://schemas.openxmlformats.org/wordprocessingml/2006/main" xmlns:w14="http://schemas.microsoft.com/office/word/2010/wordml" xmlns:w15="http://schemas.microsoft.com/office/word/2012/wordml" xmlns:w16se="http://schemas.microsoft.com/office/word/2015/wordml/symex" mc:Ignorable="w14 w15 w16se">
   <w:docDefaults>
     <w:rPrDefault>
       <w:rPr>
@@ -3054,7 +2468,7 @@
       </w:pPr>
     </w:pPrDefault>
   </w:docDefaults>
-  <w:latentStyles w:defLockedState="0" w:defUIPriority="99" w:defSemiHidden="0" w:defUnhideWhenUsed="0" w:defQFormat="0" w:count="376">
+  <w:latentStyles w:defLockedState="0" w:defUIPriority="99" w:defSemiHidden="0" w:defUnhideWhenUsed="0" w:defQFormat="0" w:count="371">
     <w:lsdException w:name="Normal" w:uiPriority="0" w:qFormat="1"/>
     <w:lsdException w:name="heading 1" w:uiPriority="9" w:qFormat="1"/>
     <w:lsdException w:name="heading 2" w:semiHidden="1" w:uiPriority="9" w:unhideWhenUsed="1" w:qFormat="1"/>
@@ -3426,11 +2840,6 @@
     <w:lsdException w:name="List Table 5 Dark Accent 6" w:uiPriority="50"/>
     <w:lsdException w:name="List Table 6 Colorful Accent 6" w:uiPriority="51"/>
     <w:lsdException w:name="List Table 7 Colorful Accent 6" w:uiPriority="52"/>
-    <w:lsdException w:name="Mention" w:semiHidden="1" w:unhideWhenUsed="1"/>
-    <w:lsdException w:name="Smart Hyperlink" w:semiHidden="1" w:unhideWhenUsed="1"/>
-    <w:lsdException w:name="Hashtag" w:semiHidden="1" w:unhideWhenUsed="1"/>
-    <w:lsdException w:name="Unresolved Mention" w:semiHidden="1" w:unhideWhenUsed="1"/>
-    <w:lsdException w:name="Smart Link" w:semiHidden="1" w:unhideWhenUsed="1"/>
   </w:latentStyles>
   <w:style w:type="paragraph" w:default="1" w:styleId="Normal">
     <w:name w:val="Normal"/>

</xml_diff>